<commit_message>
chang name folder to doc
</commit_message>
<xml_diff>
--- a/Phần 5 - ASP.NET Core.docx
+++ b/Phần 5 - ASP.NET Core.docx
@@ -1,6 +1,6 @@
 
 <file path=word/document.xml><?xml version="1.0" encoding="utf-8"?>
-<w:document xmlns:wpc="http://schemas.microsoft.com/office/word/2010/wordprocessingCanvas" xmlns:cx="http://schemas.microsoft.com/office/drawing/2014/chartex" xmlns:cx1="http://schemas.microsoft.com/office/drawing/2015/9/8/chartex" xmlns:cx2="http://schemas.microsoft.com/office/drawing/2015/10/21/chartex" xmlns:cx3="http://schemas.microsoft.com/office/drawing/2016/5/9/chartex" xmlns:cx4="http://schemas.microsoft.com/office/drawing/2016/5/10/chartex" xmlns:cx5="http://schemas.microsoft.com/office/drawing/2016/5/11/chartex" xmlns:cx6="http://schemas.microsoft.com/office/drawing/2016/5/12/chartex" xmlns:cx7="http://schemas.microsoft.com/office/drawing/2016/5/13/chartex" xmlns:cx8="http://schemas.microsoft.com/office/drawing/2016/5/14/chartex" xmlns:mc="http://schemas.openxmlformats.org/markup-compatibility/2006" xmlns:aink="http://schemas.microsoft.com/office/drawing/2016/ink" xmlns:am3d="http://schemas.microsoft.com/office/drawing/2017/model3d" xmlns:o="urn:schemas-microsoft-com:office:office" xmlns:r="http://schemas.openxmlformats.org/officeDocument/2006/relationships" xmlns:m="http://schemas.openxmlformats.org/officeDocument/2006/math" xmlns:v="urn:schemas-microsoft-com:vml" xmlns:wp14="http://schemas.microsoft.com/office/word/2010/wordprocessingDrawing" xmlns:wp="http://schemas.openxmlformats.org/drawingml/2006/wordprocessingDrawing" xmlns:w10="urn:schemas-microsoft-com:office:word" xmlns:w="http://schemas.openxmlformats.org/wordprocessingml/2006/main" xmlns:w14="http://schemas.microsoft.com/office/word/2010/wordml" xmlns:w15="http://schemas.microsoft.com/office/word/2012/wordml" xmlns:w16cex="http://schemas.microsoft.com/office/word/2018/wordml/cex" xmlns:w16cid="http://schemas.microsoft.com/office/word/2016/wordml/cid" xmlns:w16="http://schemas.microsoft.com/office/word/2018/wordml" xmlns:w16sdtdh="http://schemas.microsoft.com/office/word/2020/wordml/sdtdatahash" xmlns:w16se="http://schemas.microsoft.com/office/word/2015/wordml/symex" xmlns:wpg="http://schemas.microsoft.com/office/word/2010/wordprocessingGroup" xmlns:wpi="http://schemas.microsoft.com/office/word/2010/wordprocessingInk" xmlns:wne="http://schemas.microsoft.com/office/word/2006/wordml" xmlns:wps="http://schemas.microsoft.com/office/word/2010/wordprocessingShape" mc:Ignorable="w14 w15 w16se w16cid w16 w16cex w16sdtdh wp14">
+<w:document xmlns:wpc="http://schemas.microsoft.com/office/word/2010/wordprocessingCanvas" xmlns:cx="http://schemas.microsoft.com/office/drawing/2014/chartex" xmlns:cx1="http://schemas.microsoft.com/office/drawing/2015/9/8/chartex" xmlns:cx2="http://schemas.microsoft.com/office/drawing/2015/10/21/chartex" xmlns:cx3="http://schemas.microsoft.com/office/drawing/2016/5/9/chartex" xmlns:cx4="http://schemas.microsoft.com/office/drawing/2016/5/10/chartex" xmlns:cx5="http://schemas.microsoft.com/office/drawing/2016/5/11/chartex" xmlns:cx6="http://schemas.microsoft.com/office/drawing/2016/5/12/chartex" xmlns:cx7="http://schemas.microsoft.com/office/drawing/2016/5/13/chartex" xmlns:cx8="http://schemas.microsoft.com/office/drawing/2016/5/14/chartex" xmlns:mc="http://schemas.openxmlformats.org/markup-compatibility/2006" xmlns:aink="http://schemas.microsoft.com/office/drawing/2016/ink" xmlns:am3d="http://schemas.microsoft.com/office/drawing/2017/model3d" xmlns:o="urn:schemas-microsoft-com:office:office" xmlns:r="http://schemas.openxmlformats.org/officeDocument/2006/relationships" xmlns:m="http://schemas.openxmlformats.org/officeDocument/2006/math" xmlns:v="urn:schemas-microsoft-com:vml" xmlns:wp14="http://schemas.microsoft.com/office/word/2010/wordprocessingDrawing" xmlns:wp="http://schemas.openxmlformats.org/drawingml/2006/wordprocessingDrawing" xmlns:w10="urn:schemas-microsoft-com:office:word" xmlns:w="http://schemas.openxmlformats.org/wordprocessingml/2006/main" xmlns:w14="http://schemas.microsoft.com/office/word/2010/wordml" xmlns:w15="http://schemas.microsoft.com/office/word/2012/wordml" xmlns:w16cex="http://schemas.microsoft.com/office/word/2018/wordml/cex" xmlns:w16cid="http://schemas.microsoft.com/office/word/2016/wordml/cid" xmlns:w16="http://schemas.microsoft.com/office/word/2018/wordml" xmlns:w16se="http://schemas.microsoft.com/office/word/2015/wordml/symex" xmlns:wpg="http://schemas.microsoft.com/office/word/2010/wordprocessingGroup" xmlns:wpi="http://schemas.microsoft.com/office/word/2010/wordprocessingInk" xmlns:wne="http://schemas.microsoft.com/office/word/2006/wordml" xmlns:wps="http://schemas.microsoft.com/office/word/2010/wordprocessingShape" mc:Ignorable="w14 w15 w16se w16cid w16 w16cex wp14">
   <w:body>
     <w:p>
       <w:pPr>
@@ -4740,6 +4740,9 @@
     </w:p>
     <w:p>
       <w:r>
+        <w:rPr>
+          <w:noProof/>
+        </w:rPr>
         <w:drawing>
           <wp:inline distT="0" distB="0" distL="0" distR="0" wp14:anchorId="7DAA8FB4" wp14:editId="1B8861F4">
             <wp:extent cx="6858000" cy="3788410"/>
@@ -4788,6 +4791,9 @@
     </w:p>
     <w:p>
       <w:r>
+        <w:rPr>
+          <w:noProof/>
+        </w:rPr>
         <w:drawing>
           <wp:inline distT="0" distB="0" distL="0" distR="0" wp14:anchorId="358ADDA1" wp14:editId="324F54AF">
             <wp:extent cx="6858000" cy="1259840"/>
@@ -4874,6 +4880,9 @@
     </w:p>
     <w:p>
       <w:r>
+        <w:rPr>
+          <w:noProof/>
+        </w:rPr>
         <w:drawing>
           <wp:inline distT="0" distB="0" distL="0" distR="0" wp14:anchorId="35EEDBB2" wp14:editId="58704287">
             <wp:extent cx="6858000" cy="1205230"/>
@@ -4913,17 +4922,14 @@
     </w:p>
     <w:p>
       <w:r>
-        <w:t xml:space="preserve">Do </w:t>
-      </w:r>
-      <w:r>
-        <w:t>RequestDelegate</w:t>
-      </w:r>
-      <w:r>
-        <w:t xml:space="preserve"> là 1 tác vụ nên ta cần sử dụng async</w:t>
-      </w:r>
-    </w:p>
-    <w:p>
-      <w:r>
+        <w:t>Do RequestDelegate là 1 tác vụ nên ta cần sử dụng async</w:t>
+      </w:r>
+    </w:p>
+    <w:p>
+      <w:r>
+        <w:rPr>
+          <w:noProof/>
+        </w:rPr>
         <w:lastRenderedPageBreak/>
         <w:drawing>
           <wp:anchor distT="0" distB="0" distL="114300" distR="114300" simplePos="0" relativeHeight="251666432" behindDoc="1" locked="0" layoutInCell="1" allowOverlap="1" wp14:anchorId="69226741" wp14:editId="6D52B824">
@@ -4990,6 +4996,9 @@
         </w:drawing>
       </w:r>
       <w:r>
+        <w:rPr>
+          <w:noProof/>
+        </w:rPr>
         <w:drawing>
           <wp:anchor distT="0" distB="0" distL="114300" distR="114300" simplePos="0" relativeHeight="251665408" behindDoc="1" locked="0" layoutInCell="1" allowOverlap="1" wp14:anchorId="2BB5236E" wp14:editId="293D5B8C">
             <wp:simplePos x="0" y="0"/>
@@ -5065,6 +5074,9 @@
     </w:p>
     <w:p>
       <w:r>
+        <w:rPr>
+          <w:noProof/>
+        </w:rPr>
         <w:drawing>
           <wp:inline distT="0" distB="0" distL="0" distR="0" wp14:anchorId="4B166AAA" wp14:editId="3606E58F">
             <wp:extent cx="4896533" cy="1286054"/>
@@ -5109,6 +5121,9 @@
     </w:p>
     <w:p>
       <w:r>
+        <w:rPr>
+          <w:noProof/>
+        </w:rPr>
         <w:drawing>
           <wp:inline distT="0" distB="0" distL="0" distR="0" wp14:anchorId="19FF136D" wp14:editId="6998EB5A">
             <wp:extent cx="2534004" cy="1162212"/>
@@ -5315,6 +5330,9 @@
     </w:p>
     <w:p>
       <w:r>
+        <w:rPr>
+          <w:noProof/>
+        </w:rPr>
         <w:drawing>
           <wp:inline distT="0" distB="0" distL="0" distR="0" wp14:anchorId="0364E6AB" wp14:editId="50F1E15F">
             <wp:extent cx="2048161" cy="1028844"/>
@@ -5355,6 +5373,9 @@
         <w:t xml:space="preserve"> </w:t>
       </w:r>
       <w:r>
+        <w:rPr>
+          <w:noProof/>
+        </w:rPr>
         <w:drawing>
           <wp:inline distT="0" distB="0" distL="0" distR="0" wp14:anchorId="686544C8" wp14:editId="100C98B5">
             <wp:extent cx="3057952" cy="1143160"/>
@@ -5461,6 +5482,9 @@
         </w:numPr>
       </w:pPr>
       <w:r>
+        <w:rPr>
+          <w:noProof/>
+        </w:rPr>
         <w:drawing>
           <wp:inline distT="0" distB="0" distL="0" distR="0" wp14:anchorId="689373A1" wp14:editId="7BC7DC13">
             <wp:extent cx="5477639" cy="1514686"/>
@@ -5556,6 +5580,9 @@
         </w:numPr>
       </w:pPr>
       <w:r>
+        <w:rPr>
+          <w:noProof/>
+        </w:rPr>
         <w:drawing>
           <wp:inline distT="0" distB="0" distL="0" distR="0" wp14:anchorId="4A702EDB" wp14:editId="4CC25A0E">
             <wp:extent cx="5115639" cy="905001"/>
@@ -5612,6 +5639,9 @@
     </w:p>
     <w:p>
       <w:r>
+        <w:rPr>
+          <w:noProof/>
+        </w:rPr>
         <w:drawing>
           <wp:inline distT="0" distB="0" distL="0" distR="0" wp14:anchorId="76FF091A" wp14:editId="310D2DF2">
             <wp:extent cx="5182323" cy="1514686"/>
@@ -5651,6 +5681,9 @@
     </w:p>
     <w:p>
       <w:r>
+        <w:rPr>
+          <w:noProof/>
+        </w:rPr>
         <w:lastRenderedPageBreak/>
         <w:drawing>
           <wp:inline distT="0" distB="0" distL="0" distR="0" wp14:anchorId="7240C9C6" wp14:editId="3A89A2E5">
@@ -5701,6 +5734,9 @@
     </w:p>
     <w:p>
       <w:r>
+        <w:rPr>
+          <w:noProof/>
+        </w:rPr>
         <w:drawing>
           <wp:inline distT="0" distB="0" distL="0" distR="0" wp14:anchorId="472DA0E4" wp14:editId="1DBB5D99">
             <wp:extent cx="6858000" cy="2094230"/>
@@ -5745,6 +5781,9 @@
     </w:p>
     <w:p>
       <w:r>
+        <w:rPr>
+          <w:noProof/>
+        </w:rPr>
         <w:drawing>
           <wp:inline distT="0" distB="0" distL="0" distR="0" wp14:anchorId="4C2C7927" wp14:editId="6130ADC0">
             <wp:extent cx="1448002" cy="628738"/>
@@ -5785,6 +5824,9 @@
         <w:t xml:space="preserve"> </w:t>
       </w:r>
       <w:r>
+        <w:rPr>
+          <w:noProof/>
+        </w:rPr>
         <w:drawing>
           <wp:inline distT="0" distB="0" distL="0" distR="0" wp14:anchorId="194A19A9" wp14:editId="4AC72A42">
             <wp:extent cx="2553056" cy="1105054"/>
@@ -5857,6 +5899,9 @@
     </w:p>
     <w:p>
       <w:r>
+        <w:rPr>
+          <w:noProof/>
+        </w:rPr>
         <w:drawing>
           <wp:inline distT="0" distB="0" distL="0" distR="0" wp14:anchorId="3B578ECB" wp14:editId="0626DE0D">
             <wp:extent cx="6858000" cy="2204720"/>
@@ -5901,6 +5946,9 @@
     </w:p>
     <w:p>
       <w:r>
+        <w:rPr>
+          <w:noProof/>
+        </w:rPr>
         <w:drawing>
           <wp:inline distT="0" distB="0" distL="0" distR="0" wp14:anchorId="209F3B8C" wp14:editId="555F8C0C">
             <wp:extent cx="6858000" cy="1882140"/>
@@ -5951,6 +5999,9 @@
     </w:p>
     <w:p>
       <w:r>
+        <w:rPr>
+          <w:noProof/>
+        </w:rPr>
         <w:drawing>
           <wp:inline distT="0" distB="0" distL="0" distR="0" wp14:anchorId="4C6E4621" wp14:editId="0AF99926">
             <wp:extent cx="6858000" cy="4685665"/>
@@ -6044,6 +6095,9 @@
     </w:p>
     <w:p>
       <w:r>
+        <w:rPr>
+          <w:noProof/>
+        </w:rPr>
         <w:drawing>
           <wp:inline distT="0" distB="0" distL="0" distR="0" wp14:anchorId="7B130651" wp14:editId="0EAB4B47">
             <wp:extent cx="6858000" cy="1782445"/>
@@ -6088,6 +6142,9 @@
     </w:p>
     <w:p>
       <w:r>
+        <w:rPr>
+          <w:noProof/>
+        </w:rPr>
         <w:lastRenderedPageBreak/>
         <w:drawing>
           <wp:inline distT="0" distB="0" distL="0" distR="0" wp14:anchorId="210B2EDF" wp14:editId="15F669A4">
@@ -6152,6 +6209,9 @@
     </w:p>
     <w:p>
       <w:r>
+        <w:rPr>
+          <w:noProof/>
+        </w:rPr>
         <w:drawing>
           <wp:inline distT="0" distB="0" distL="0" distR="0" wp14:anchorId="34877FC4" wp14:editId="4D3D64F5">
             <wp:extent cx="5782482" cy="1209844"/>
@@ -6196,6 +6256,9 @@
     </w:p>
     <w:p>
       <w:r>
+        <w:rPr>
+          <w:noProof/>
+        </w:rPr>
         <w:drawing>
           <wp:inline distT="0" distB="0" distL="0" distR="0" wp14:anchorId="1FFB3AB9" wp14:editId="4A7CAEA9">
             <wp:extent cx="6858000" cy="2168525"/>
@@ -6278,6 +6341,9 @@
     </w:p>
     <w:p>
       <w:r>
+        <w:rPr>
+          <w:noProof/>
+        </w:rPr>
         <w:drawing>
           <wp:inline distT="0" distB="0" distL="0" distR="0" wp14:anchorId="535A15C8" wp14:editId="2848A4F0">
             <wp:extent cx="6858000" cy="2326640"/>
@@ -6332,6 +6398,9 @@
     </w:p>
     <w:p>
       <w:r>
+        <w:rPr>
+          <w:noProof/>
+        </w:rPr>
         <w:drawing>
           <wp:anchor distT="0" distB="0" distL="114300" distR="114300" simplePos="0" relativeHeight="251668480" behindDoc="1" locked="0" layoutInCell="1" allowOverlap="1" wp14:anchorId="0FD68D2B" wp14:editId="2FCDEFAB">
             <wp:simplePos x="0" y="0"/>
@@ -6440,6 +6509,9 @@
     </w:p>
     <w:p>
       <w:r>
+        <w:rPr>
+          <w:noProof/>
+        </w:rPr>
         <w:drawing>
           <wp:inline distT="0" distB="0" distL="0" distR="0" wp14:anchorId="7E82F4F2" wp14:editId="00FBEE0A">
             <wp:extent cx="1790950" cy="447737"/>
@@ -6489,6 +6561,9 @@
     </w:p>
     <w:p>
       <w:r>
+        <w:rPr>
+          <w:noProof/>
+        </w:rPr>
         <w:drawing>
           <wp:inline distT="0" distB="0" distL="0" distR="0" wp14:anchorId="292CB56A" wp14:editId="333875C8">
             <wp:extent cx="6154009" cy="3153215"/>
@@ -6538,6 +6613,9 @@
         </w:rPr>
       </w:pPr>
       <w:r>
+        <w:rPr>
+          <w:noProof/>
+        </w:rPr>
         <w:drawing>
           <wp:inline distT="0" distB="0" distL="0" distR="0" wp14:anchorId="2369D000" wp14:editId="09D60FA5">
             <wp:extent cx="3510762" cy="1279525"/>
@@ -6581,6 +6659,9 @@
         <w:t xml:space="preserve"> </w:t>
       </w:r>
       <w:r>
+        <w:rPr>
+          <w:noProof/>
+        </w:rPr>
         <w:drawing>
           <wp:inline distT="0" distB="0" distL="0" distR="0" wp14:anchorId="369E4819" wp14:editId="7140C590">
             <wp:extent cx="3286584" cy="1286054"/>
@@ -6626,24 +6707,12 @@
     </w:p>
     <w:p>
       <w:r>
-        <w:t xml:space="preserve">StaticFileMiddleware -&gt; FirstMiddleware -&gt; SecondMiddleware -&gt; EndpointRoutingMiddleware </w:t>
-      </w:r>
-      <w:r>
-        <w:t xml:space="preserve">-&gt; </w:t>
-      </w:r>
-      <w:r>
-        <w:t>Terminal Middleware</w:t>
-      </w:r>
-    </w:p>
-    <w:p>
-      <w:r>
-        <w:t xml:space="preserve">Khi context đi qua </w:t>
-      </w:r>
-      <w:r>
-        <w:t>EndpointRoutingMiddleware</w:t>
-      </w:r>
-      <w:r>
-        <w:t xml:space="preserve"> nó kiểm tra địa chỉ truy vấn trùng với endpoint nó sẽ kết thúc tại endpoint tương ứng</w:t>
+        <w:t>StaticFileMiddleware -&gt; FirstMiddleware -&gt; SecondMiddleware -&gt; EndpointRoutingMiddleware -&gt; Terminal Middleware</w:t>
+      </w:r>
+    </w:p>
+    <w:p>
+      <w:r>
+        <w:t>Khi context đi qua EndpointRoutingMiddleware nó kiểm tra địa chỉ truy vấn trùng với endpoint nó sẽ kết thúc tại endpoint tương ứng</w:t>
       </w:r>
     </w:p>
     <w:p>
@@ -6662,6 +6731,9 @@
     </w:p>
     <w:p>
       <w:r>
+        <w:rPr>
+          <w:noProof/>
+        </w:rPr>
         <w:drawing>
           <wp:inline distT="0" distB="0" distL="0" distR="0" wp14:anchorId="2F1901CC" wp14:editId="6D66CBDE">
             <wp:extent cx="6801799" cy="2372056"/>
@@ -6706,6 +6778,9 @@
     </w:p>
     <w:p>
       <w:r>
+        <w:rPr>
+          <w:noProof/>
+        </w:rPr>
         <w:drawing>
           <wp:inline distT="0" distB="0" distL="0" distR="0" wp14:anchorId="442C8731" wp14:editId="7B4B3C43">
             <wp:extent cx="6811326" cy="4896533"/>
@@ -6750,6 +6825,9 @@
     </w:p>
     <w:p>
       <w:r>
+        <w:rPr>
+          <w:noProof/>
+        </w:rPr>
         <w:lastRenderedPageBreak/>
         <w:drawing>
           <wp:inline distT="0" distB="0" distL="0" distR="0" wp14:anchorId="6439DE0B" wp14:editId="1B082E88">
@@ -6790,6 +6868,9 @@
     </w:p>
     <w:p>
       <w:r>
+        <w:rPr>
+          <w:noProof/>
+        </w:rPr>
         <w:drawing>
           <wp:inline distT="0" distB="0" distL="0" distR="0" wp14:anchorId="2263461C" wp14:editId="558572AB">
             <wp:extent cx="3867690" cy="1152686"/>
@@ -6827,10 +6908,1883 @@
         </w:drawing>
       </w:r>
     </w:p>
+    <w:p>
+      <w:r>
+        <w:br w:type="page"/>
+      </w:r>
+    </w:p>
+    <w:p>
+      <w:pPr>
+        <w:pStyle w:val="Heading1"/>
+      </w:pPr>
+      <w:r>
+        <w:lastRenderedPageBreak/>
+        <w:t>Webpack</w:t>
+      </w:r>
+    </w:p>
+    <w:p>
+      <w:r>
+        <w:t>Ta tạo 1 folder src chứa folder scss trong đó chứa file style.scss với nội dung như sau:</w:t>
+      </w:r>
+    </w:p>
+    <w:p>
+      <w:r>
+        <w:drawing>
+          <wp:inline distT="0" distB="0" distL="0" distR="0" wp14:anchorId="7D24FA8E" wp14:editId="0EAD0E67">
+            <wp:extent cx="3915321" cy="1629002"/>
+            <wp:effectExtent l="0" t="0" r="9525" b="9525"/>
+            <wp:docPr id="18" name="Picture 18"/>
+            <wp:cNvGraphicFramePr>
+              <a:graphicFrameLocks xmlns:a="http://schemas.openxmlformats.org/drawingml/2006/main" noChangeAspect="1"/>
+            </wp:cNvGraphicFramePr>
+            <a:graphic xmlns:a="http://schemas.openxmlformats.org/drawingml/2006/main">
+              <a:graphicData uri="http://schemas.openxmlformats.org/drawingml/2006/picture">
+                <pic:pic xmlns:pic="http://schemas.openxmlformats.org/drawingml/2006/picture">
+                  <pic:nvPicPr>
+                    <pic:cNvPr id="1" name=""/>
+                    <pic:cNvPicPr/>
+                  </pic:nvPicPr>
+                  <pic:blipFill>
+                    <a:blip r:embed="rId87"/>
+                    <a:stretch>
+                      <a:fillRect/>
+                    </a:stretch>
+                  </pic:blipFill>
+                  <pic:spPr>
+                    <a:xfrm>
+                      <a:off x="0" y="0"/>
+                      <a:ext cx="3915321" cy="1629002"/>
+                    </a:xfrm>
+                    <a:prstGeom prst="rect">
+                      <a:avLst/>
+                    </a:prstGeom>
+                  </pic:spPr>
+                </pic:pic>
+              </a:graphicData>
+            </a:graphic>
+          </wp:inline>
+        </w:drawing>
+      </w:r>
+    </w:p>
+    <w:p>
+      <w:r>
+        <w:t>Bây giờ ta muốn biên dịch file scss này ra thành css rồi lưu trữ lại trong thư mục wwwroot, chúng ta sẽ sử dụng webpack với cách làm như sau:</w:t>
+      </w:r>
+    </w:p>
+    <w:p>
+      <w:pPr>
+        <w:pStyle w:val="Heading2"/>
+      </w:pPr>
+      <w:r>
+        <w:t>Cài đặt webpack</w:t>
+      </w:r>
+    </w:p>
+    <w:p>
+      <w:r>
+        <w:t xml:space="preserve">Webpack là 1 package của </w:t>
+      </w:r>
+      <w:r>
+        <w:t>node.js</w:t>
+      </w:r>
+      <w:r>
+        <w:t xml:space="preserve"> vì vậy ta cần cài đặt</w:t>
+      </w:r>
+      <w:r>
+        <w:t xml:space="preserve"> nhu sau:</w:t>
+      </w:r>
+    </w:p>
+    <w:p>
+      <w:pPr>
+        <w:shd w:val="clear" w:color="auto" w:fill="F3F3F3"/>
+        <w:tabs>
+          <w:tab w:val="left" w:pos="916"/>
+          <w:tab w:val="left" w:pos="1832"/>
+          <w:tab w:val="left" w:pos="2748"/>
+          <w:tab w:val="left" w:pos="3664"/>
+          <w:tab w:val="left" w:pos="4580"/>
+          <w:tab w:val="left" w:pos="5496"/>
+          <w:tab w:val="left" w:pos="6412"/>
+          <w:tab w:val="left" w:pos="7328"/>
+          <w:tab w:val="left" w:pos="8244"/>
+          <w:tab w:val="left" w:pos="9160"/>
+          <w:tab w:val="left" w:pos="10076"/>
+          <w:tab w:val="left" w:pos="10992"/>
+          <w:tab w:val="left" w:pos="11908"/>
+          <w:tab w:val="left" w:pos="12824"/>
+          <w:tab w:val="left" w:pos="13740"/>
+          <w:tab w:val="left" w:pos="14656"/>
+        </w:tabs>
+        <w:spacing w:after="0" w:line="240" w:lineRule="auto"/>
+        <w:rPr>
+          <w:rFonts w:ascii="Consolas" w:eastAsia="Times New Roman" w:hAnsi="Consolas" w:cs="Courier New"/>
+          <w:color w:val="444444"/>
+          <w:sz w:val="21"/>
+          <w:szCs w:val="21"/>
+        </w:rPr>
+      </w:pPr>
+      <w:r>
+        <w:rPr>
+          <w:rFonts w:ascii="Consolas" w:eastAsia="Times New Roman" w:hAnsi="Consolas" w:cs="Courier New"/>
+          <w:color w:val="444444"/>
+          <w:sz w:val="21"/>
+          <w:szCs w:val="21"/>
+        </w:rPr>
+        <w:t>npm init -y                                         # tạo file package</w:t>
+      </w:r>
+      <w:r>
+        <w:rPr>
+          <w:rFonts w:ascii="Consolas" w:eastAsia="Times New Roman" w:hAnsi="Consolas" w:cs="Courier New"/>
+          <w:color w:val="880000"/>
+          <w:sz w:val="21"/>
+          <w:szCs w:val="21"/>
+        </w:rPr>
+        <w:t>.json</w:t>
+      </w:r>
+      <w:r>
+        <w:rPr>
+          <w:rFonts w:ascii="Consolas" w:eastAsia="Times New Roman" w:hAnsi="Consolas" w:cs="Courier New"/>
+          <w:color w:val="444444"/>
+          <w:sz w:val="21"/>
+          <w:szCs w:val="21"/>
+        </w:rPr>
+        <w:t xml:space="preserve"> cho dự án</w:t>
+      </w:r>
+    </w:p>
+    <w:p>
+      <w:pPr>
+        <w:shd w:val="clear" w:color="auto" w:fill="F3F3F3"/>
+        <w:tabs>
+          <w:tab w:val="left" w:pos="916"/>
+          <w:tab w:val="left" w:pos="1832"/>
+          <w:tab w:val="left" w:pos="2748"/>
+          <w:tab w:val="left" w:pos="3664"/>
+          <w:tab w:val="left" w:pos="4580"/>
+          <w:tab w:val="left" w:pos="5496"/>
+          <w:tab w:val="left" w:pos="6412"/>
+          <w:tab w:val="left" w:pos="7328"/>
+          <w:tab w:val="left" w:pos="8244"/>
+          <w:tab w:val="left" w:pos="9160"/>
+          <w:tab w:val="left" w:pos="10076"/>
+          <w:tab w:val="left" w:pos="10992"/>
+          <w:tab w:val="left" w:pos="11908"/>
+          <w:tab w:val="left" w:pos="12824"/>
+          <w:tab w:val="left" w:pos="13740"/>
+          <w:tab w:val="left" w:pos="14656"/>
+        </w:tabs>
+        <w:spacing w:after="0" w:line="240" w:lineRule="auto"/>
+        <w:rPr>
+          <w:rFonts w:ascii="Consolas" w:eastAsia="Times New Roman" w:hAnsi="Consolas" w:cs="Courier New"/>
+          <w:color w:val="444444"/>
+          <w:sz w:val="21"/>
+          <w:szCs w:val="21"/>
+        </w:rPr>
+      </w:pPr>
+      <w:r>
+        <w:rPr>
+          <w:rFonts w:ascii="Consolas" w:eastAsia="Times New Roman" w:hAnsi="Consolas" w:cs="Courier New"/>
+          <w:color w:val="444444"/>
+          <w:sz w:val="21"/>
+          <w:szCs w:val="21"/>
+        </w:rPr>
+        <w:t xml:space="preserve">npm </w:t>
+      </w:r>
+      <w:r>
+        <w:rPr>
+          <w:rFonts w:ascii="Consolas" w:eastAsia="Times New Roman" w:hAnsi="Consolas" w:cs="Courier New"/>
+          <w:b/>
+          <w:bCs/>
+          <w:color w:val="444444"/>
+          <w:sz w:val="21"/>
+          <w:szCs w:val="21"/>
+        </w:rPr>
+        <w:t>i</w:t>
+      </w:r>
+      <w:r>
+        <w:rPr>
+          <w:rFonts w:ascii="Consolas" w:eastAsia="Times New Roman" w:hAnsi="Consolas" w:cs="Courier New"/>
+          <w:color w:val="444444"/>
+          <w:sz w:val="21"/>
+          <w:szCs w:val="21"/>
+        </w:rPr>
+        <w:t xml:space="preserve"> -D webpack webpack-cli                        # cà</w:t>
+      </w:r>
+      <w:r>
+        <w:rPr>
+          <w:rFonts w:ascii="Consolas" w:eastAsia="Times New Roman" w:hAnsi="Consolas" w:cs="Courier New"/>
+          <w:b/>
+          <w:bCs/>
+          <w:color w:val="444444"/>
+          <w:sz w:val="21"/>
+          <w:szCs w:val="21"/>
+        </w:rPr>
+        <w:t>i</w:t>
+      </w:r>
+      <w:r>
+        <w:rPr>
+          <w:rFonts w:ascii="Consolas" w:eastAsia="Times New Roman" w:hAnsi="Consolas" w:cs="Courier New"/>
+          <w:color w:val="444444"/>
+          <w:sz w:val="21"/>
+          <w:szCs w:val="21"/>
+        </w:rPr>
+        <w:t xml:space="preserve"> đặt Webpack</w:t>
+      </w:r>
+    </w:p>
+    <w:p>
+      <w:pPr>
+        <w:shd w:val="clear" w:color="auto" w:fill="F3F3F3"/>
+        <w:tabs>
+          <w:tab w:val="left" w:pos="916"/>
+          <w:tab w:val="left" w:pos="1832"/>
+          <w:tab w:val="left" w:pos="2748"/>
+          <w:tab w:val="left" w:pos="3664"/>
+          <w:tab w:val="left" w:pos="4580"/>
+          <w:tab w:val="left" w:pos="5496"/>
+          <w:tab w:val="left" w:pos="6412"/>
+          <w:tab w:val="left" w:pos="7328"/>
+          <w:tab w:val="left" w:pos="8244"/>
+          <w:tab w:val="left" w:pos="9160"/>
+          <w:tab w:val="left" w:pos="10076"/>
+          <w:tab w:val="left" w:pos="10992"/>
+          <w:tab w:val="left" w:pos="11908"/>
+          <w:tab w:val="left" w:pos="12824"/>
+          <w:tab w:val="left" w:pos="13740"/>
+          <w:tab w:val="left" w:pos="14656"/>
+        </w:tabs>
+        <w:spacing w:after="0" w:line="240" w:lineRule="auto"/>
+        <w:rPr>
+          <w:rFonts w:ascii="Consolas" w:eastAsia="Times New Roman" w:hAnsi="Consolas" w:cs="Courier New"/>
+          <w:color w:val="444444"/>
+          <w:sz w:val="21"/>
+          <w:szCs w:val="21"/>
+        </w:rPr>
+      </w:pPr>
+      <w:r>
+        <w:rPr>
+          <w:rFonts w:ascii="Consolas" w:eastAsia="Times New Roman" w:hAnsi="Consolas" w:cs="Courier New"/>
+          <w:color w:val="444444"/>
+          <w:sz w:val="21"/>
+          <w:szCs w:val="21"/>
+        </w:rPr>
+        <w:t xml:space="preserve">npm </w:t>
+      </w:r>
+      <w:r>
+        <w:rPr>
+          <w:rFonts w:ascii="Consolas" w:eastAsia="Times New Roman" w:hAnsi="Consolas" w:cs="Courier New"/>
+          <w:b/>
+          <w:bCs/>
+          <w:color w:val="444444"/>
+          <w:sz w:val="21"/>
+          <w:szCs w:val="21"/>
+        </w:rPr>
+        <w:t>i</w:t>
+      </w:r>
+      <w:r>
+        <w:rPr>
+          <w:rFonts w:ascii="Consolas" w:eastAsia="Times New Roman" w:hAnsi="Consolas" w:cs="Courier New"/>
+          <w:color w:val="444444"/>
+          <w:sz w:val="21"/>
+          <w:szCs w:val="21"/>
+        </w:rPr>
+        <w:t xml:space="preserve"> node-sass postcss-loader postcss-preset-env   # cà</w:t>
+      </w:r>
+      <w:r>
+        <w:rPr>
+          <w:rFonts w:ascii="Consolas" w:eastAsia="Times New Roman" w:hAnsi="Consolas" w:cs="Courier New"/>
+          <w:b/>
+          <w:bCs/>
+          <w:color w:val="444444"/>
+          <w:sz w:val="21"/>
+          <w:szCs w:val="21"/>
+        </w:rPr>
+        <w:t>i</w:t>
+      </w:r>
+      <w:r>
+        <w:rPr>
+          <w:rFonts w:ascii="Consolas" w:eastAsia="Times New Roman" w:hAnsi="Consolas" w:cs="Courier New"/>
+          <w:color w:val="444444"/>
+          <w:sz w:val="21"/>
+          <w:szCs w:val="21"/>
+        </w:rPr>
+        <w:t xml:space="preserve"> đặt các gó</w:t>
+      </w:r>
+      <w:r>
+        <w:rPr>
+          <w:rFonts w:ascii="Consolas" w:eastAsia="Times New Roman" w:hAnsi="Consolas" w:cs="Courier New"/>
+          <w:b/>
+          <w:bCs/>
+          <w:color w:val="444444"/>
+          <w:sz w:val="21"/>
+          <w:szCs w:val="21"/>
+        </w:rPr>
+        <w:t>i</w:t>
+      </w:r>
+      <w:r>
+        <w:rPr>
+          <w:rFonts w:ascii="Consolas" w:eastAsia="Times New Roman" w:hAnsi="Consolas" w:cs="Courier New"/>
+          <w:color w:val="444444"/>
+          <w:sz w:val="21"/>
+          <w:szCs w:val="21"/>
+        </w:rPr>
+        <w:t xml:space="preserve"> để làm việc vớ</w:t>
+      </w:r>
+      <w:r>
+        <w:rPr>
+          <w:rFonts w:ascii="Consolas" w:eastAsia="Times New Roman" w:hAnsi="Consolas" w:cs="Courier New"/>
+          <w:b/>
+          <w:bCs/>
+          <w:color w:val="444444"/>
+          <w:sz w:val="21"/>
+          <w:szCs w:val="21"/>
+        </w:rPr>
+        <w:t>i</w:t>
+      </w:r>
+      <w:r>
+        <w:rPr>
+          <w:rFonts w:ascii="Consolas" w:eastAsia="Times New Roman" w:hAnsi="Consolas" w:cs="Courier New"/>
+          <w:color w:val="444444"/>
+          <w:sz w:val="21"/>
+          <w:szCs w:val="21"/>
+        </w:rPr>
+        <w:t xml:space="preserve"> SCSS</w:t>
+      </w:r>
+    </w:p>
+    <w:p>
+      <w:pPr>
+        <w:shd w:val="clear" w:color="auto" w:fill="F3F3F3"/>
+        <w:tabs>
+          <w:tab w:val="left" w:pos="916"/>
+          <w:tab w:val="left" w:pos="1832"/>
+          <w:tab w:val="left" w:pos="2748"/>
+          <w:tab w:val="left" w:pos="3664"/>
+          <w:tab w:val="left" w:pos="4580"/>
+          <w:tab w:val="left" w:pos="5496"/>
+          <w:tab w:val="left" w:pos="6412"/>
+          <w:tab w:val="left" w:pos="7328"/>
+          <w:tab w:val="left" w:pos="8244"/>
+          <w:tab w:val="left" w:pos="9160"/>
+          <w:tab w:val="left" w:pos="10076"/>
+          <w:tab w:val="left" w:pos="10992"/>
+          <w:tab w:val="left" w:pos="11908"/>
+          <w:tab w:val="left" w:pos="12824"/>
+          <w:tab w:val="left" w:pos="13740"/>
+          <w:tab w:val="left" w:pos="14656"/>
+        </w:tabs>
+        <w:spacing w:after="0" w:line="240" w:lineRule="auto"/>
+        <w:rPr>
+          <w:rFonts w:ascii="Consolas" w:eastAsia="Times New Roman" w:hAnsi="Consolas" w:cs="Courier New"/>
+          <w:color w:val="444444"/>
+          <w:sz w:val="21"/>
+          <w:szCs w:val="21"/>
+        </w:rPr>
+      </w:pPr>
+      <w:r>
+        <w:rPr>
+          <w:rFonts w:ascii="Consolas" w:eastAsia="Times New Roman" w:hAnsi="Consolas" w:cs="Courier New"/>
+          <w:color w:val="444444"/>
+          <w:sz w:val="21"/>
+          <w:szCs w:val="21"/>
+        </w:rPr>
+        <w:t xml:space="preserve">npm </w:t>
+      </w:r>
+      <w:r>
+        <w:rPr>
+          <w:rFonts w:ascii="Consolas" w:eastAsia="Times New Roman" w:hAnsi="Consolas" w:cs="Courier New"/>
+          <w:b/>
+          <w:bCs/>
+          <w:color w:val="444444"/>
+          <w:sz w:val="21"/>
+          <w:szCs w:val="21"/>
+        </w:rPr>
+        <w:t>i</w:t>
+      </w:r>
+      <w:r>
+        <w:rPr>
+          <w:rFonts w:ascii="Consolas" w:eastAsia="Times New Roman" w:hAnsi="Consolas" w:cs="Courier New"/>
+          <w:color w:val="444444"/>
+          <w:sz w:val="21"/>
+          <w:szCs w:val="21"/>
+        </w:rPr>
+        <w:t xml:space="preserve"> sass-loader css-loader cssnano                # cà</w:t>
+      </w:r>
+      <w:r>
+        <w:rPr>
+          <w:rFonts w:ascii="Consolas" w:eastAsia="Times New Roman" w:hAnsi="Consolas" w:cs="Courier New"/>
+          <w:b/>
+          <w:bCs/>
+          <w:color w:val="444444"/>
+          <w:sz w:val="21"/>
+          <w:szCs w:val="21"/>
+        </w:rPr>
+        <w:t>i</w:t>
+      </w:r>
+      <w:r>
+        <w:rPr>
+          <w:rFonts w:ascii="Consolas" w:eastAsia="Times New Roman" w:hAnsi="Consolas" w:cs="Courier New"/>
+          <w:color w:val="444444"/>
+          <w:sz w:val="21"/>
+          <w:szCs w:val="21"/>
+        </w:rPr>
+        <w:t xml:space="preserve"> đặt các gó</w:t>
+      </w:r>
+      <w:r>
+        <w:rPr>
+          <w:rFonts w:ascii="Consolas" w:eastAsia="Times New Roman" w:hAnsi="Consolas" w:cs="Courier New"/>
+          <w:b/>
+          <w:bCs/>
+          <w:color w:val="444444"/>
+          <w:sz w:val="21"/>
+          <w:szCs w:val="21"/>
+        </w:rPr>
+        <w:t>i</w:t>
+      </w:r>
+      <w:r>
+        <w:rPr>
+          <w:rFonts w:ascii="Consolas" w:eastAsia="Times New Roman" w:hAnsi="Consolas" w:cs="Courier New"/>
+          <w:color w:val="444444"/>
+          <w:sz w:val="21"/>
+          <w:szCs w:val="21"/>
+        </w:rPr>
+        <w:t xml:space="preserve"> để làm việc vớ</w:t>
+      </w:r>
+      <w:r>
+        <w:rPr>
+          <w:rFonts w:ascii="Consolas" w:eastAsia="Times New Roman" w:hAnsi="Consolas" w:cs="Courier New"/>
+          <w:b/>
+          <w:bCs/>
+          <w:color w:val="444444"/>
+          <w:sz w:val="21"/>
+          <w:szCs w:val="21"/>
+        </w:rPr>
+        <w:t>i</w:t>
+      </w:r>
+      <w:r>
+        <w:rPr>
+          <w:rFonts w:ascii="Consolas" w:eastAsia="Times New Roman" w:hAnsi="Consolas" w:cs="Courier New"/>
+          <w:color w:val="444444"/>
+          <w:sz w:val="21"/>
+          <w:szCs w:val="21"/>
+        </w:rPr>
+        <w:t xml:space="preserve"> SCSS, CSS</w:t>
+      </w:r>
+    </w:p>
+    <w:p>
+      <w:pPr>
+        <w:shd w:val="clear" w:color="auto" w:fill="F3F3F3"/>
+        <w:tabs>
+          <w:tab w:val="left" w:pos="916"/>
+          <w:tab w:val="left" w:pos="1832"/>
+          <w:tab w:val="left" w:pos="2748"/>
+          <w:tab w:val="left" w:pos="3664"/>
+          <w:tab w:val="left" w:pos="4580"/>
+          <w:tab w:val="left" w:pos="5496"/>
+          <w:tab w:val="left" w:pos="6412"/>
+          <w:tab w:val="left" w:pos="7328"/>
+          <w:tab w:val="left" w:pos="8244"/>
+          <w:tab w:val="left" w:pos="9160"/>
+          <w:tab w:val="left" w:pos="10076"/>
+          <w:tab w:val="left" w:pos="10992"/>
+          <w:tab w:val="left" w:pos="11908"/>
+          <w:tab w:val="left" w:pos="12824"/>
+          <w:tab w:val="left" w:pos="13740"/>
+          <w:tab w:val="left" w:pos="14656"/>
+        </w:tabs>
+        <w:spacing w:after="0" w:line="240" w:lineRule="auto"/>
+        <w:rPr>
+          <w:rFonts w:ascii="Consolas" w:eastAsia="Times New Roman" w:hAnsi="Consolas" w:cs="Courier New"/>
+          <w:color w:val="444444"/>
+          <w:sz w:val="21"/>
+          <w:szCs w:val="21"/>
+        </w:rPr>
+      </w:pPr>
+      <w:r>
+        <w:rPr>
+          <w:rFonts w:ascii="Consolas" w:eastAsia="Times New Roman" w:hAnsi="Consolas" w:cs="Courier New"/>
+          <w:color w:val="444444"/>
+          <w:sz w:val="21"/>
+          <w:szCs w:val="21"/>
+        </w:rPr>
+        <w:t xml:space="preserve">npm </w:t>
+      </w:r>
+      <w:r>
+        <w:rPr>
+          <w:rFonts w:ascii="Consolas" w:eastAsia="Times New Roman" w:hAnsi="Consolas" w:cs="Courier New"/>
+          <w:b/>
+          <w:bCs/>
+          <w:color w:val="444444"/>
+          <w:sz w:val="21"/>
+          <w:szCs w:val="21"/>
+        </w:rPr>
+        <w:t>i</w:t>
+      </w:r>
+      <w:r>
+        <w:rPr>
+          <w:rFonts w:ascii="Consolas" w:eastAsia="Times New Roman" w:hAnsi="Consolas" w:cs="Courier New"/>
+          <w:color w:val="444444"/>
+          <w:sz w:val="21"/>
+          <w:szCs w:val="21"/>
+        </w:rPr>
+        <w:t xml:space="preserve"> mini-css-extract-plugin cross-env file-loader # cà</w:t>
+      </w:r>
+      <w:r>
+        <w:rPr>
+          <w:rFonts w:ascii="Consolas" w:eastAsia="Times New Roman" w:hAnsi="Consolas" w:cs="Courier New"/>
+          <w:b/>
+          <w:bCs/>
+          <w:color w:val="444444"/>
+          <w:sz w:val="21"/>
+          <w:szCs w:val="21"/>
+        </w:rPr>
+        <w:t>i</w:t>
+      </w:r>
+      <w:r>
+        <w:rPr>
+          <w:rFonts w:ascii="Consolas" w:eastAsia="Times New Roman" w:hAnsi="Consolas" w:cs="Courier New"/>
+          <w:color w:val="444444"/>
+          <w:sz w:val="21"/>
+          <w:szCs w:val="21"/>
+        </w:rPr>
+        <w:t xml:space="preserve"> đặt các gó</w:t>
+      </w:r>
+      <w:r>
+        <w:rPr>
+          <w:rFonts w:ascii="Consolas" w:eastAsia="Times New Roman" w:hAnsi="Consolas" w:cs="Courier New"/>
+          <w:b/>
+          <w:bCs/>
+          <w:color w:val="444444"/>
+          <w:sz w:val="21"/>
+          <w:szCs w:val="21"/>
+        </w:rPr>
+        <w:t>i</w:t>
+      </w:r>
+      <w:r>
+        <w:rPr>
+          <w:rFonts w:ascii="Consolas" w:eastAsia="Times New Roman" w:hAnsi="Consolas" w:cs="Courier New"/>
+          <w:color w:val="444444"/>
+          <w:sz w:val="21"/>
+          <w:szCs w:val="21"/>
+        </w:rPr>
+        <w:t xml:space="preserve"> để làm việc vớ</w:t>
+      </w:r>
+      <w:r>
+        <w:rPr>
+          <w:rFonts w:ascii="Consolas" w:eastAsia="Times New Roman" w:hAnsi="Consolas" w:cs="Courier New"/>
+          <w:b/>
+          <w:bCs/>
+          <w:color w:val="444444"/>
+          <w:sz w:val="21"/>
+          <w:szCs w:val="21"/>
+        </w:rPr>
+        <w:t>i</w:t>
+      </w:r>
+      <w:r>
+        <w:rPr>
+          <w:rFonts w:ascii="Consolas" w:eastAsia="Times New Roman" w:hAnsi="Consolas" w:cs="Courier New"/>
+          <w:color w:val="444444"/>
+          <w:sz w:val="21"/>
+          <w:szCs w:val="21"/>
+        </w:rPr>
+        <w:t xml:space="preserve"> SCSS</w:t>
+      </w:r>
+    </w:p>
+    <w:p>
+      <w:pPr>
+        <w:shd w:val="clear" w:color="auto" w:fill="F3F3F3"/>
+        <w:tabs>
+          <w:tab w:val="left" w:pos="916"/>
+          <w:tab w:val="left" w:pos="1832"/>
+          <w:tab w:val="left" w:pos="2748"/>
+          <w:tab w:val="left" w:pos="3664"/>
+          <w:tab w:val="left" w:pos="4580"/>
+          <w:tab w:val="left" w:pos="5496"/>
+          <w:tab w:val="left" w:pos="6412"/>
+          <w:tab w:val="left" w:pos="7328"/>
+          <w:tab w:val="left" w:pos="8244"/>
+          <w:tab w:val="left" w:pos="9160"/>
+          <w:tab w:val="left" w:pos="10076"/>
+          <w:tab w:val="left" w:pos="10992"/>
+          <w:tab w:val="left" w:pos="11908"/>
+          <w:tab w:val="left" w:pos="12824"/>
+          <w:tab w:val="left" w:pos="13740"/>
+          <w:tab w:val="left" w:pos="14656"/>
+        </w:tabs>
+        <w:spacing w:after="0" w:line="240" w:lineRule="auto"/>
+        <w:rPr>
+          <w:rFonts w:ascii="Consolas" w:eastAsia="Times New Roman" w:hAnsi="Consolas" w:cs="Courier New"/>
+          <w:color w:val="444444"/>
+          <w:sz w:val="21"/>
+          <w:szCs w:val="21"/>
+        </w:rPr>
+      </w:pPr>
+      <w:r>
+        <w:rPr>
+          <w:rFonts w:ascii="Consolas" w:eastAsia="Times New Roman" w:hAnsi="Consolas" w:cs="Courier New"/>
+          <w:color w:val="444444"/>
+          <w:sz w:val="21"/>
+          <w:szCs w:val="21"/>
+        </w:rPr>
+        <w:t>npm install copy-webpack-plugin                     # cà</w:t>
+      </w:r>
+      <w:r>
+        <w:rPr>
+          <w:rFonts w:ascii="Consolas" w:eastAsia="Times New Roman" w:hAnsi="Consolas" w:cs="Courier New"/>
+          <w:b/>
+          <w:bCs/>
+          <w:color w:val="444444"/>
+          <w:sz w:val="21"/>
+          <w:szCs w:val="21"/>
+        </w:rPr>
+        <w:t>i</w:t>
+      </w:r>
+      <w:r>
+        <w:rPr>
+          <w:rFonts w:ascii="Consolas" w:eastAsia="Times New Roman" w:hAnsi="Consolas" w:cs="Courier New"/>
+          <w:color w:val="444444"/>
+          <w:sz w:val="21"/>
+          <w:szCs w:val="21"/>
+        </w:rPr>
+        <w:t xml:space="preserve"> đặt plugin copy file cho Webpack</w:t>
+      </w:r>
+    </w:p>
+    <w:p>
+      <w:pPr>
+        <w:shd w:val="clear" w:color="auto" w:fill="F3F3F3"/>
+        <w:tabs>
+          <w:tab w:val="left" w:pos="916"/>
+          <w:tab w:val="left" w:pos="1832"/>
+          <w:tab w:val="left" w:pos="2748"/>
+          <w:tab w:val="left" w:pos="3664"/>
+          <w:tab w:val="left" w:pos="4580"/>
+          <w:tab w:val="left" w:pos="5496"/>
+          <w:tab w:val="left" w:pos="6412"/>
+          <w:tab w:val="left" w:pos="7328"/>
+          <w:tab w:val="left" w:pos="8244"/>
+          <w:tab w:val="left" w:pos="9160"/>
+          <w:tab w:val="left" w:pos="10076"/>
+          <w:tab w:val="left" w:pos="10992"/>
+          <w:tab w:val="left" w:pos="11908"/>
+          <w:tab w:val="left" w:pos="12824"/>
+          <w:tab w:val="left" w:pos="13740"/>
+          <w:tab w:val="left" w:pos="14656"/>
+        </w:tabs>
+        <w:spacing w:after="0" w:line="240" w:lineRule="auto"/>
+        <w:rPr>
+          <w:rFonts w:ascii="Consolas" w:eastAsia="Times New Roman" w:hAnsi="Consolas" w:cs="Courier New"/>
+          <w:color w:val="444444"/>
+          <w:sz w:val="21"/>
+          <w:szCs w:val="21"/>
+        </w:rPr>
+      </w:pPr>
+      <w:r>
+        <w:rPr>
+          <w:rFonts w:ascii="Consolas" w:eastAsia="Times New Roman" w:hAnsi="Consolas" w:cs="Courier New"/>
+          <w:color w:val="444444"/>
+          <w:sz w:val="21"/>
+          <w:szCs w:val="21"/>
+        </w:rPr>
+        <w:t>npm install npm-watch                               # package giám sát file  thay đổ</w:t>
+      </w:r>
+      <w:r>
+        <w:rPr>
+          <w:rFonts w:ascii="Consolas" w:eastAsia="Times New Roman" w:hAnsi="Consolas" w:cs="Courier New"/>
+          <w:b/>
+          <w:bCs/>
+          <w:color w:val="444444"/>
+          <w:sz w:val="21"/>
+          <w:szCs w:val="21"/>
+        </w:rPr>
+        <w:t>i</w:t>
+      </w:r>
+    </w:p>
+    <w:p>
+      <w:pPr>
+        <w:shd w:val="clear" w:color="auto" w:fill="F3F3F3"/>
+        <w:tabs>
+          <w:tab w:val="left" w:pos="916"/>
+          <w:tab w:val="left" w:pos="1832"/>
+          <w:tab w:val="left" w:pos="2748"/>
+          <w:tab w:val="left" w:pos="3664"/>
+          <w:tab w:val="left" w:pos="4580"/>
+          <w:tab w:val="left" w:pos="5496"/>
+          <w:tab w:val="left" w:pos="6412"/>
+          <w:tab w:val="left" w:pos="7328"/>
+          <w:tab w:val="left" w:pos="8244"/>
+          <w:tab w:val="left" w:pos="9160"/>
+          <w:tab w:val="left" w:pos="10076"/>
+          <w:tab w:val="left" w:pos="10992"/>
+          <w:tab w:val="left" w:pos="11908"/>
+          <w:tab w:val="left" w:pos="12824"/>
+          <w:tab w:val="left" w:pos="13740"/>
+          <w:tab w:val="left" w:pos="14656"/>
+        </w:tabs>
+        <w:spacing w:after="0" w:line="240" w:lineRule="auto"/>
+        <w:rPr>
+          <w:rFonts w:ascii="Consolas" w:eastAsia="Times New Roman" w:hAnsi="Consolas" w:cs="Courier New"/>
+          <w:color w:val="444444"/>
+          <w:sz w:val="21"/>
+          <w:szCs w:val="21"/>
+        </w:rPr>
+      </w:pPr>
+    </w:p>
+    <w:p>
+      <w:pPr>
+        <w:shd w:val="clear" w:color="auto" w:fill="F3F3F3"/>
+        <w:tabs>
+          <w:tab w:val="left" w:pos="916"/>
+          <w:tab w:val="left" w:pos="1832"/>
+          <w:tab w:val="left" w:pos="2748"/>
+          <w:tab w:val="left" w:pos="3664"/>
+          <w:tab w:val="left" w:pos="4580"/>
+          <w:tab w:val="left" w:pos="5496"/>
+          <w:tab w:val="left" w:pos="6412"/>
+          <w:tab w:val="left" w:pos="7328"/>
+          <w:tab w:val="left" w:pos="8244"/>
+          <w:tab w:val="left" w:pos="9160"/>
+          <w:tab w:val="left" w:pos="10076"/>
+          <w:tab w:val="left" w:pos="10992"/>
+          <w:tab w:val="left" w:pos="11908"/>
+          <w:tab w:val="left" w:pos="12824"/>
+          <w:tab w:val="left" w:pos="13740"/>
+          <w:tab w:val="left" w:pos="14656"/>
+        </w:tabs>
+        <w:spacing w:after="0" w:line="240" w:lineRule="auto"/>
+        <w:rPr>
+          <w:rFonts w:ascii="Consolas" w:eastAsia="Times New Roman" w:hAnsi="Consolas" w:cs="Courier New"/>
+          <w:color w:val="444444"/>
+          <w:sz w:val="21"/>
+          <w:szCs w:val="21"/>
+        </w:rPr>
+      </w:pPr>
+    </w:p>
+    <w:p>
+      <w:pPr>
+        <w:shd w:val="clear" w:color="auto" w:fill="F3F3F3"/>
+        <w:tabs>
+          <w:tab w:val="left" w:pos="916"/>
+          <w:tab w:val="left" w:pos="1832"/>
+          <w:tab w:val="left" w:pos="2748"/>
+          <w:tab w:val="left" w:pos="3664"/>
+          <w:tab w:val="left" w:pos="4580"/>
+          <w:tab w:val="left" w:pos="5496"/>
+          <w:tab w:val="left" w:pos="6412"/>
+          <w:tab w:val="left" w:pos="7328"/>
+          <w:tab w:val="left" w:pos="8244"/>
+          <w:tab w:val="left" w:pos="9160"/>
+          <w:tab w:val="left" w:pos="10076"/>
+          <w:tab w:val="left" w:pos="10992"/>
+          <w:tab w:val="left" w:pos="11908"/>
+          <w:tab w:val="left" w:pos="12824"/>
+          <w:tab w:val="left" w:pos="13740"/>
+          <w:tab w:val="left" w:pos="14656"/>
+        </w:tabs>
+        <w:spacing w:after="0" w:line="240" w:lineRule="auto"/>
+        <w:rPr>
+          <w:rFonts w:ascii="Consolas" w:eastAsia="Times New Roman" w:hAnsi="Consolas" w:cs="Courier New"/>
+          <w:color w:val="444444"/>
+          <w:sz w:val="21"/>
+          <w:szCs w:val="21"/>
+        </w:rPr>
+      </w:pPr>
+      <w:r>
+        <w:rPr>
+          <w:rFonts w:ascii="Consolas" w:eastAsia="Times New Roman" w:hAnsi="Consolas" w:cs="Courier New"/>
+          <w:color w:val="444444"/>
+          <w:sz w:val="21"/>
+          <w:szCs w:val="21"/>
+        </w:rPr>
+        <w:t>npm install bootstrap                               # cà</w:t>
+      </w:r>
+      <w:r>
+        <w:rPr>
+          <w:rFonts w:ascii="Consolas" w:eastAsia="Times New Roman" w:hAnsi="Consolas" w:cs="Courier New"/>
+          <w:b/>
+          <w:bCs/>
+          <w:color w:val="444444"/>
+          <w:sz w:val="21"/>
+          <w:szCs w:val="21"/>
+        </w:rPr>
+        <w:t>i</w:t>
+      </w:r>
+      <w:r>
+        <w:rPr>
+          <w:rFonts w:ascii="Consolas" w:eastAsia="Times New Roman" w:hAnsi="Consolas" w:cs="Courier New"/>
+          <w:color w:val="444444"/>
+          <w:sz w:val="21"/>
+          <w:szCs w:val="21"/>
+        </w:rPr>
+        <w:t xml:space="preserve"> đặt </w:t>
+      </w:r>
+      <w:r>
+        <w:rPr>
+          <w:rFonts w:ascii="Consolas" w:eastAsia="Times New Roman" w:hAnsi="Consolas" w:cs="Courier New"/>
+          <w:b/>
+          <w:bCs/>
+          <w:color w:val="444444"/>
+          <w:sz w:val="21"/>
+          <w:szCs w:val="21"/>
+        </w:rPr>
+        <w:t>th</w:t>
+      </w:r>
+      <w:r>
+        <w:rPr>
+          <w:rFonts w:ascii="Consolas" w:eastAsia="Times New Roman" w:hAnsi="Consolas" w:cs="Courier New"/>
+          <w:color w:val="444444"/>
+          <w:sz w:val="21"/>
+          <w:szCs w:val="21"/>
+        </w:rPr>
+        <w:t>ư viện bootstrap</w:t>
+      </w:r>
+    </w:p>
+    <w:p>
+      <w:pPr>
+        <w:shd w:val="clear" w:color="auto" w:fill="F3F3F3"/>
+        <w:tabs>
+          <w:tab w:val="left" w:pos="916"/>
+          <w:tab w:val="left" w:pos="1832"/>
+          <w:tab w:val="left" w:pos="2748"/>
+          <w:tab w:val="left" w:pos="3664"/>
+          <w:tab w:val="left" w:pos="4580"/>
+          <w:tab w:val="left" w:pos="5496"/>
+          <w:tab w:val="left" w:pos="6412"/>
+          <w:tab w:val="left" w:pos="7328"/>
+          <w:tab w:val="left" w:pos="8244"/>
+          <w:tab w:val="left" w:pos="9160"/>
+          <w:tab w:val="left" w:pos="10076"/>
+          <w:tab w:val="left" w:pos="10992"/>
+          <w:tab w:val="left" w:pos="11908"/>
+          <w:tab w:val="left" w:pos="12824"/>
+          <w:tab w:val="left" w:pos="13740"/>
+          <w:tab w:val="left" w:pos="14656"/>
+        </w:tabs>
+        <w:spacing w:after="0" w:line="240" w:lineRule="auto"/>
+        <w:rPr>
+          <w:rFonts w:ascii="Consolas" w:eastAsia="Times New Roman" w:hAnsi="Consolas" w:cs="Courier New"/>
+          <w:color w:val="444444"/>
+          <w:sz w:val="21"/>
+          <w:szCs w:val="21"/>
+        </w:rPr>
+      </w:pPr>
+      <w:r>
+        <w:rPr>
+          <w:rFonts w:ascii="Consolas" w:eastAsia="Times New Roman" w:hAnsi="Consolas" w:cs="Courier New"/>
+          <w:color w:val="444444"/>
+          <w:sz w:val="21"/>
+          <w:szCs w:val="21"/>
+        </w:rPr>
+        <w:t>npm install jquery                                  # cà</w:t>
+      </w:r>
+      <w:r>
+        <w:rPr>
+          <w:rFonts w:ascii="Consolas" w:eastAsia="Times New Roman" w:hAnsi="Consolas" w:cs="Courier New"/>
+          <w:b/>
+          <w:bCs/>
+          <w:color w:val="444444"/>
+          <w:sz w:val="21"/>
+          <w:szCs w:val="21"/>
+        </w:rPr>
+        <w:t>i</w:t>
+      </w:r>
+      <w:r>
+        <w:rPr>
+          <w:rFonts w:ascii="Consolas" w:eastAsia="Times New Roman" w:hAnsi="Consolas" w:cs="Courier New"/>
+          <w:color w:val="444444"/>
+          <w:sz w:val="21"/>
+          <w:szCs w:val="21"/>
+        </w:rPr>
+        <w:t xml:space="preserve"> đặt Jquery</w:t>
+      </w:r>
+    </w:p>
+    <w:p>
+      <w:pPr>
+        <w:shd w:val="clear" w:color="auto" w:fill="F3F3F3"/>
+        <w:tabs>
+          <w:tab w:val="left" w:pos="916"/>
+          <w:tab w:val="left" w:pos="1832"/>
+          <w:tab w:val="left" w:pos="2748"/>
+          <w:tab w:val="left" w:pos="3664"/>
+          <w:tab w:val="left" w:pos="4580"/>
+          <w:tab w:val="left" w:pos="5496"/>
+          <w:tab w:val="left" w:pos="6412"/>
+          <w:tab w:val="left" w:pos="7328"/>
+          <w:tab w:val="left" w:pos="8244"/>
+          <w:tab w:val="left" w:pos="9160"/>
+          <w:tab w:val="left" w:pos="10076"/>
+          <w:tab w:val="left" w:pos="10992"/>
+          <w:tab w:val="left" w:pos="11908"/>
+          <w:tab w:val="left" w:pos="12824"/>
+          <w:tab w:val="left" w:pos="13740"/>
+          <w:tab w:val="left" w:pos="14656"/>
+        </w:tabs>
+        <w:spacing w:after="0" w:line="240" w:lineRule="auto"/>
+        <w:rPr>
+          <w:rFonts w:ascii="Consolas" w:eastAsia="Times New Roman" w:hAnsi="Consolas" w:cs="Courier New"/>
+          <w:color w:val="444444"/>
+          <w:sz w:val="21"/>
+          <w:szCs w:val="21"/>
+        </w:rPr>
+      </w:pPr>
+      <w:r>
+        <w:rPr>
+          <w:rFonts w:ascii="Consolas" w:eastAsia="Times New Roman" w:hAnsi="Consolas" w:cs="Courier New"/>
+          <w:color w:val="444444"/>
+          <w:sz w:val="21"/>
+          <w:szCs w:val="21"/>
+        </w:rPr>
+        <w:t>npm install popper</w:t>
+      </w:r>
+      <w:r>
+        <w:rPr>
+          <w:rFonts w:ascii="Consolas" w:eastAsia="Times New Roman" w:hAnsi="Consolas" w:cs="Courier New"/>
+          <w:color w:val="880000"/>
+          <w:sz w:val="21"/>
+          <w:szCs w:val="21"/>
+        </w:rPr>
+        <w:t>.js</w:t>
+      </w:r>
+      <w:r>
+        <w:rPr>
+          <w:rFonts w:ascii="Consolas" w:eastAsia="Times New Roman" w:hAnsi="Consolas" w:cs="Courier New"/>
+          <w:color w:val="444444"/>
+          <w:sz w:val="21"/>
+          <w:szCs w:val="21"/>
+        </w:rPr>
+        <w:t xml:space="preserve">                               # </w:t>
+      </w:r>
+      <w:r>
+        <w:rPr>
+          <w:rFonts w:ascii="Consolas" w:eastAsia="Times New Roman" w:hAnsi="Consolas" w:cs="Courier New"/>
+          <w:b/>
+          <w:bCs/>
+          <w:color w:val="444444"/>
+          <w:sz w:val="21"/>
+          <w:szCs w:val="21"/>
+        </w:rPr>
+        <w:t>th</w:t>
+      </w:r>
+      <w:r>
+        <w:rPr>
+          <w:rFonts w:ascii="Consolas" w:eastAsia="Times New Roman" w:hAnsi="Consolas" w:cs="Courier New"/>
+          <w:color w:val="444444"/>
+          <w:sz w:val="21"/>
+          <w:szCs w:val="21"/>
+        </w:rPr>
+        <w:t>ư viện cần cho bootstrap</w:t>
+      </w:r>
+    </w:p>
+    <w:p>
+      <w:r>
+        <w:t>Sau khi cài đặt:</w:t>
+      </w:r>
+    </w:p>
+    <w:p>
+      <w:r>
+        <w:drawing>
+          <wp:anchor distT="0" distB="0" distL="114300" distR="114300" simplePos="0" relativeHeight="251669504" behindDoc="1" locked="0" layoutInCell="1" allowOverlap="1" wp14:anchorId="3EA5CBA5" wp14:editId="0D454EFD">
+            <wp:simplePos x="0" y="0"/>
+            <wp:positionH relativeFrom="column">
+              <wp:posOffset>5938</wp:posOffset>
+            </wp:positionH>
+            <wp:positionV relativeFrom="paragraph">
+              <wp:posOffset>6144</wp:posOffset>
+            </wp:positionV>
+            <wp:extent cx="2810267" cy="3286584"/>
+            <wp:effectExtent l="0" t="0" r="9525" b="9525"/>
+            <wp:wrapTight wrapText="bothSides">
+              <wp:wrapPolygon edited="0">
+                <wp:start x="0" y="0"/>
+                <wp:lineTo x="0" y="21537"/>
+                <wp:lineTo x="21527" y="21537"/>
+                <wp:lineTo x="21527" y="0"/>
+                <wp:lineTo x="0" y="0"/>
+              </wp:wrapPolygon>
+            </wp:wrapTight>
+            <wp:docPr id="61" name="Picture 61"/>
+            <wp:cNvGraphicFramePr>
+              <a:graphicFrameLocks xmlns:a="http://schemas.openxmlformats.org/drawingml/2006/main" noChangeAspect="1"/>
+            </wp:cNvGraphicFramePr>
+            <a:graphic xmlns:a="http://schemas.openxmlformats.org/drawingml/2006/main">
+              <a:graphicData uri="http://schemas.openxmlformats.org/drawingml/2006/picture">
+                <pic:pic xmlns:pic="http://schemas.openxmlformats.org/drawingml/2006/picture">
+                  <pic:nvPicPr>
+                    <pic:cNvPr id="1" name=""/>
+                    <pic:cNvPicPr/>
+                  </pic:nvPicPr>
+                  <pic:blipFill>
+                    <a:blip r:embed="rId88">
+                      <a:extLst>
+                        <a:ext uri="{28A0092B-C50C-407E-A947-70E740481C1C}">
+                          <a14:useLocalDpi xmlns:a14="http://schemas.microsoft.com/office/drawing/2010/main" val="0"/>
+                        </a:ext>
+                      </a:extLst>
+                    </a:blip>
+                    <a:stretch>
+                      <a:fillRect/>
+                    </a:stretch>
+                  </pic:blipFill>
+                  <pic:spPr>
+                    <a:xfrm>
+                      <a:off x="0" y="0"/>
+                      <a:ext cx="2810267" cy="3286584"/>
+                    </a:xfrm>
+                    <a:prstGeom prst="rect">
+                      <a:avLst/>
+                    </a:prstGeom>
+                  </pic:spPr>
+                </pic:pic>
+              </a:graphicData>
+            </a:graphic>
+          </wp:anchor>
+        </w:drawing>
+      </w:r>
+      <w:r>
+        <w:t>Điều tiếp theo cần làm đó là:</w:t>
+      </w:r>
+    </w:p>
+    <w:p>
+      <w:pPr>
+        <w:numPr>
+          <w:ilvl w:val="0"/>
+          <w:numId w:val="17"/>
+        </w:numPr>
+      </w:pPr>
+      <w:r>
+        <w:t>Copy jquery.min.js từ package jquery ra thư mục wwwroot/js</w:t>
+      </w:r>
+    </w:p>
+    <w:p>
+      <w:pPr>
+        <w:numPr>
+          <w:ilvl w:val="0"/>
+          <w:numId w:val="17"/>
+        </w:numPr>
+      </w:pPr>
+      <w:r>
+        <w:t>Copy popper.min.js từ package popper.js ra thư mục wwwroot/js</w:t>
+      </w:r>
+    </w:p>
+    <w:p>
+      <w:pPr>
+        <w:numPr>
+          <w:ilvl w:val="0"/>
+          <w:numId w:val="17"/>
+        </w:numPr>
+      </w:pPr>
+      <w:r>
+        <w:t>Copy bootstrap.min.js từ package bootstrap ra thư mục wwwroot/js</w:t>
+      </w:r>
+    </w:p>
+    <w:p>
+      <w:pPr>
+        <w:numPr>
+          <w:ilvl w:val="0"/>
+          <w:numId w:val="17"/>
+        </w:numPr>
+      </w:pPr>
+      <w:r>
+        <w:t>Biên dịch file src/scss/</w:t>
+      </w:r>
+      <w:r>
+        <w:t>style</w:t>
+      </w:r>
+      <w:r>
+        <w:t>.scss thành file wwww/css/</w:t>
+      </w:r>
+      <w:r>
+        <w:t>style</w:t>
+      </w:r>
+      <w:r>
+        <w:t>.min.css (đã gộp cả CSS của Bootstrap)</w:t>
+      </w:r>
+    </w:p>
     <w:p/>
     <w:p/>
     <w:p/>
     <w:p/>
+    <w:p>
+      <w:r>
+        <w:br w:type="page"/>
+      </w:r>
+    </w:p>
+    <w:p>
+      <w:pPr>
+        <w:rPr>
+          <w:b/>
+          <w:bCs/>
+        </w:rPr>
+      </w:pPr>
+      <w:r>
+        <w:lastRenderedPageBreak/>
+        <w:t xml:space="preserve">Để làm được điều này việc đầu tiên trong thư mục gốc của dự án ta tạo ra 1 file </w:t>
+      </w:r>
+      <w:r>
+        <w:rPr>
+          <w:b/>
+          <w:bCs/>
+        </w:rPr>
+        <w:t>webpack.config.js</w:t>
+      </w:r>
+    </w:p>
+    <w:p>
+      <w:pPr>
+        <w:rPr>
+          <w:b/>
+          <w:bCs/>
+        </w:rPr>
+      </w:pPr>
+      <w:r>
+        <w:t xml:space="preserve">Trong file này ta copy code trong đường dẫn sau: </w:t>
+      </w:r>
+      <w:hyperlink r:id="rId89" w:history="1">
+        <w:r>
+          <w:rPr>
+            <w:rStyle w:val="Hyperlink"/>
+            <w:b/>
+            <w:bCs/>
+          </w:rPr>
+          <w:t>https://gist.github.com/xuanthulabnet/ce1f473658567c09f277362694c90157</w:t>
+        </w:r>
+      </w:hyperlink>
+    </w:p>
+    <w:p>
+      <w:r>
+        <w:t>Nội dung file này khởi tạo những đối tượng để webpack làm việc</w:t>
+      </w:r>
+    </w:p>
+    <w:p>
+      <w:r>
+        <w:drawing>
+          <wp:inline distT="0" distB="0" distL="0" distR="0" wp14:anchorId="0743FD45" wp14:editId="5657ED8C">
+            <wp:extent cx="6315956" cy="876422"/>
+            <wp:effectExtent l="0" t="0" r="8890" b="0"/>
+            <wp:docPr id="74" name="Picture 74"/>
+            <wp:cNvGraphicFramePr>
+              <a:graphicFrameLocks xmlns:a="http://schemas.openxmlformats.org/drawingml/2006/main" noChangeAspect="1"/>
+            </wp:cNvGraphicFramePr>
+            <a:graphic xmlns:a="http://schemas.openxmlformats.org/drawingml/2006/main">
+              <a:graphicData uri="http://schemas.openxmlformats.org/drawingml/2006/picture">
+                <pic:pic xmlns:pic="http://schemas.openxmlformats.org/drawingml/2006/picture">
+                  <pic:nvPicPr>
+                    <pic:cNvPr id="1" name=""/>
+                    <pic:cNvPicPr/>
+                  </pic:nvPicPr>
+                  <pic:blipFill>
+                    <a:blip r:embed="rId90"/>
+                    <a:stretch>
+                      <a:fillRect/>
+                    </a:stretch>
+                  </pic:blipFill>
+                  <pic:spPr>
+                    <a:xfrm>
+                      <a:off x="0" y="0"/>
+                      <a:ext cx="6315956" cy="876422"/>
+                    </a:xfrm>
+                    <a:prstGeom prst="rect">
+                      <a:avLst/>
+                    </a:prstGeom>
+                  </pic:spPr>
+                </pic:pic>
+              </a:graphicData>
+            </a:graphic>
+          </wp:inline>
+        </w:drawing>
+      </w:r>
+    </w:p>
+    <w:p>
+      <w:r>
+        <w:drawing>
+          <wp:inline distT="0" distB="0" distL="0" distR="0" wp14:anchorId="3088FE5D" wp14:editId="12931074">
+            <wp:extent cx="3048425" cy="1133633"/>
+            <wp:effectExtent l="0" t="0" r="0" b="9525"/>
+            <wp:docPr id="76" name="Picture 76"/>
+            <wp:cNvGraphicFramePr>
+              <a:graphicFrameLocks xmlns:a="http://schemas.openxmlformats.org/drawingml/2006/main" noChangeAspect="1"/>
+            </wp:cNvGraphicFramePr>
+            <a:graphic xmlns:a="http://schemas.openxmlformats.org/drawingml/2006/main">
+              <a:graphicData uri="http://schemas.openxmlformats.org/drawingml/2006/picture">
+                <pic:pic xmlns:pic="http://schemas.openxmlformats.org/drawingml/2006/picture">
+                  <pic:nvPicPr>
+                    <pic:cNvPr id="1" name=""/>
+                    <pic:cNvPicPr/>
+                  </pic:nvPicPr>
+                  <pic:blipFill>
+                    <a:blip r:embed="rId91"/>
+                    <a:stretch>
+                      <a:fillRect/>
+                    </a:stretch>
+                  </pic:blipFill>
+                  <pic:spPr>
+                    <a:xfrm>
+                      <a:off x="0" y="0"/>
+                      <a:ext cx="3048425" cy="1133633"/>
+                    </a:xfrm>
+                    <a:prstGeom prst="rect">
+                      <a:avLst/>
+                    </a:prstGeom>
+                  </pic:spPr>
+                </pic:pic>
+              </a:graphicData>
+            </a:graphic>
+          </wp:inline>
+        </w:drawing>
+      </w:r>
+    </w:p>
+    <w:p>
+      <w:r>
+        <w:t>Sau đó ta cần cấu hình trong package.json</w:t>
+      </w:r>
+    </w:p>
+    <w:p>
+      <w:r>
+        <w:drawing>
+          <wp:inline distT="0" distB="0" distL="0" distR="0" wp14:anchorId="229E85F9" wp14:editId="3686536F">
+            <wp:extent cx="4267796" cy="1781424"/>
+            <wp:effectExtent l="0" t="0" r="0" b="9525"/>
+            <wp:docPr id="88" name="Picture 88"/>
+            <wp:cNvGraphicFramePr>
+              <a:graphicFrameLocks xmlns:a="http://schemas.openxmlformats.org/drawingml/2006/main" noChangeAspect="1"/>
+            </wp:cNvGraphicFramePr>
+            <a:graphic xmlns:a="http://schemas.openxmlformats.org/drawingml/2006/main">
+              <a:graphicData uri="http://schemas.openxmlformats.org/drawingml/2006/picture">
+                <pic:pic xmlns:pic="http://schemas.openxmlformats.org/drawingml/2006/picture">
+                  <pic:nvPicPr>
+                    <pic:cNvPr id="1" name=""/>
+                    <pic:cNvPicPr/>
+                  </pic:nvPicPr>
+                  <pic:blipFill>
+                    <a:blip r:embed="rId92"/>
+                    <a:stretch>
+                      <a:fillRect/>
+                    </a:stretch>
+                  </pic:blipFill>
+                  <pic:spPr>
+                    <a:xfrm>
+                      <a:off x="0" y="0"/>
+                      <a:ext cx="4267796" cy="1781424"/>
+                    </a:xfrm>
+                    <a:prstGeom prst="rect">
+                      <a:avLst/>
+                    </a:prstGeom>
+                  </pic:spPr>
+                </pic:pic>
+              </a:graphicData>
+            </a:graphic>
+          </wp:inline>
+        </w:drawing>
+      </w:r>
+    </w:p>
+    <w:p>
+      <w:r>
+        <w:t>Để chạy chuong trình ta chạy lệnh:</w:t>
+      </w:r>
+    </w:p>
+    <w:p>
+      <w:r>
+        <w:drawing>
+          <wp:inline distT="0" distB="0" distL="0" distR="0" wp14:anchorId="5B4DEE1C" wp14:editId="3D38FBCA">
+            <wp:extent cx="1581371" cy="533474"/>
+            <wp:effectExtent l="0" t="0" r="0" b="0"/>
+            <wp:docPr id="89" name="Picture 89"/>
+            <wp:cNvGraphicFramePr>
+              <a:graphicFrameLocks xmlns:a="http://schemas.openxmlformats.org/drawingml/2006/main" noChangeAspect="1"/>
+            </wp:cNvGraphicFramePr>
+            <a:graphic xmlns:a="http://schemas.openxmlformats.org/drawingml/2006/main">
+              <a:graphicData uri="http://schemas.openxmlformats.org/drawingml/2006/picture">
+                <pic:pic xmlns:pic="http://schemas.openxmlformats.org/drawingml/2006/picture">
+                  <pic:nvPicPr>
+                    <pic:cNvPr id="1" name=""/>
+                    <pic:cNvPicPr/>
+                  </pic:nvPicPr>
+                  <pic:blipFill>
+                    <a:blip r:embed="rId93"/>
+                    <a:stretch>
+                      <a:fillRect/>
+                    </a:stretch>
+                  </pic:blipFill>
+                  <pic:spPr>
+                    <a:xfrm>
+                      <a:off x="0" y="0"/>
+                      <a:ext cx="1581371" cy="533474"/>
+                    </a:xfrm>
+                    <a:prstGeom prst="rect">
+                      <a:avLst/>
+                    </a:prstGeom>
+                  </pic:spPr>
+                </pic:pic>
+              </a:graphicData>
+            </a:graphic>
+          </wp:inline>
+        </w:drawing>
+      </w:r>
+    </w:p>
+    <w:p>
+      <w:r>
+        <w:drawing>
+          <wp:anchor distT="0" distB="0" distL="114300" distR="114300" simplePos="0" relativeHeight="251670528" behindDoc="1" locked="0" layoutInCell="1" allowOverlap="1" wp14:anchorId="3D651653" wp14:editId="5122669C">
+            <wp:simplePos x="0" y="0"/>
+            <wp:positionH relativeFrom="column">
+              <wp:posOffset>2807731</wp:posOffset>
+            </wp:positionH>
+            <wp:positionV relativeFrom="paragraph">
+              <wp:posOffset>-132624</wp:posOffset>
+            </wp:positionV>
+            <wp:extent cx="3724795" cy="2848373"/>
+            <wp:effectExtent l="0" t="0" r="9525" b="9525"/>
+            <wp:wrapTight wrapText="bothSides">
+              <wp:wrapPolygon edited="0">
+                <wp:start x="0" y="0"/>
+                <wp:lineTo x="0" y="21528"/>
+                <wp:lineTo x="21545" y="21528"/>
+                <wp:lineTo x="21545" y="0"/>
+                <wp:lineTo x="0" y="0"/>
+              </wp:wrapPolygon>
+            </wp:wrapTight>
+            <wp:docPr id="90" name="Picture 90"/>
+            <wp:cNvGraphicFramePr>
+              <a:graphicFrameLocks xmlns:a="http://schemas.openxmlformats.org/drawingml/2006/main" noChangeAspect="1"/>
+            </wp:cNvGraphicFramePr>
+            <a:graphic xmlns:a="http://schemas.openxmlformats.org/drawingml/2006/main">
+              <a:graphicData uri="http://schemas.openxmlformats.org/drawingml/2006/picture">
+                <pic:pic xmlns:pic="http://schemas.openxmlformats.org/drawingml/2006/picture">
+                  <pic:nvPicPr>
+                    <pic:cNvPr id="1" name=""/>
+                    <pic:cNvPicPr/>
+                  </pic:nvPicPr>
+                  <pic:blipFill>
+                    <a:blip r:embed="rId94">
+                      <a:extLst>
+                        <a:ext uri="{28A0092B-C50C-407E-A947-70E740481C1C}">
+                          <a14:useLocalDpi xmlns:a14="http://schemas.microsoft.com/office/drawing/2010/main" val="0"/>
+                        </a:ext>
+                      </a:extLst>
+                    </a:blip>
+                    <a:stretch>
+                      <a:fillRect/>
+                    </a:stretch>
+                  </pic:blipFill>
+                  <pic:spPr>
+                    <a:xfrm>
+                      <a:off x="0" y="0"/>
+                      <a:ext cx="3724795" cy="2848373"/>
+                    </a:xfrm>
+                    <a:prstGeom prst="rect">
+                      <a:avLst/>
+                    </a:prstGeom>
+                  </pic:spPr>
+                </pic:pic>
+              </a:graphicData>
+            </a:graphic>
+          </wp:anchor>
+        </w:drawing>
+      </w:r>
+      <w:r>
+        <w:t>Kết quả:</w:t>
+      </w:r>
+    </w:p>
+    <w:p/>
+    <w:p/>
+    <w:p/>
+    <w:p/>
+    <w:p/>
+    <w:p/>
+    <w:p/>
+    <w:p/>
+    <w:p>
+      <w:pPr>
+        <w:pStyle w:val="Heading2"/>
+      </w:pPr>
+      <w:r>
+        <w:lastRenderedPageBreak/>
+        <w:t>Tạo các enpoint</w:t>
+      </w:r>
+    </w:p>
+    <w:p>
+      <w:r>
+        <w:drawing>
+          <wp:anchor distT="0" distB="0" distL="114300" distR="114300" simplePos="0" relativeHeight="251673600" behindDoc="1" locked="0" layoutInCell="1" allowOverlap="1" wp14:anchorId="702820CA" wp14:editId="36CCB0C0">
+            <wp:simplePos x="0" y="0"/>
+            <wp:positionH relativeFrom="column">
+              <wp:posOffset>4228629</wp:posOffset>
+            </wp:positionH>
+            <wp:positionV relativeFrom="paragraph">
+              <wp:posOffset>1811069</wp:posOffset>
+            </wp:positionV>
+            <wp:extent cx="2810267" cy="1028844"/>
+            <wp:effectExtent l="19050" t="19050" r="9525" b="19050"/>
+            <wp:wrapTight wrapText="bothSides">
+              <wp:wrapPolygon edited="0">
+                <wp:start x="-146" y="-400"/>
+                <wp:lineTo x="-146" y="21600"/>
+                <wp:lineTo x="21527" y="21600"/>
+                <wp:lineTo x="21527" y="-400"/>
+                <wp:lineTo x="-146" y="-400"/>
+              </wp:wrapPolygon>
+            </wp:wrapTight>
+            <wp:docPr id="93" name="Picture 93"/>
+            <wp:cNvGraphicFramePr>
+              <a:graphicFrameLocks xmlns:a="http://schemas.openxmlformats.org/drawingml/2006/main" noChangeAspect="1"/>
+            </wp:cNvGraphicFramePr>
+            <a:graphic xmlns:a="http://schemas.openxmlformats.org/drawingml/2006/main">
+              <a:graphicData uri="http://schemas.openxmlformats.org/drawingml/2006/picture">
+                <pic:pic xmlns:pic="http://schemas.openxmlformats.org/drawingml/2006/picture">
+                  <pic:nvPicPr>
+                    <pic:cNvPr id="1" name=""/>
+                    <pic:cNvPicPr/>
+                  </pic:nvPicPr>
+                  <pic:blipFill>
+                    <a:blip r:embed="rId95">
+                      <a:extLst>
+                        <a:ext uri="{28A0092B-C50C-407E-A947-70E740481C1C}">
+                          <a14:useLocalDpi xmlns:a14="http://schemas.microsoft.com/office/drawing/2010/main" val="0"/>
+                        </a:ext>
+                      </a:extLst>
+                    </a:blip>
+                    <a:stretch>
+                      <a:fillRect/>
+                    </a:stretch>
+                  </pic:blipFill>
+                  <pic:spPr>
+                    <a:xfrm>
+                      <a:off x="0" y="0"/>
+                      <a:ext cx="2810267" cy="1028844"/>
+                    </a:xfrm>
+                    <a:prstGeom prst="rect">
+                      <a:avLst/>
+                    </a:prstGeom>
+                    <a:ln>
+                      <a:solidFill>
+                        <a:schemeClr val="accent1"/>
+                      </a:solidFill>
+                    </a:ln>
+                  </pic:spPr>
+                </pic:pic>
+              </a:graphicData>
+            </a:graphic>
+          </wp:anchor>
+        </w:drawing>
+      </w:r>
+      <w:r>
+        <w:drawing>
+          <wp:anchor distT="0" distB="0" distL="114300" distR="114300" simplePos="0" relativeHeight="251672576" behindDoc="1" locked="0" layoutInCell="1" allowOverlap="1" wp14:anchorId="4C5F84BE" wp14:editId="7FBF27AB">
+            <wp:simplePos x="0" y="0"/>
+            <wp:positionH relativeFrom="page">
+              <wp:posOffset>4665205</wp:posOffset>
+            </wp:positionH>
+            <wp:positionV relativeFrom="paragraph">
+              <wp:posOffset>592653</wp:posOffset>
+            </wp:positionV>
+            <wp:extent cx="2917190" cy="1053465"/>
+            <wp:effectExtent l="19050" t="19050" r="16510" b="13335"/>
+            <wp:wrapTight wrapText="bothSides">
+              <wp:wrapPolygon edited="0">
+                <wp:start x="-141" y="-391"/>
+                <wp:lineTo x="-141" y="21483"/>
+                <wp:lineTo x="21581" y="21483"/>
+                <wp:lineTo x="21581" y="-391"/>
+                <wp:lineTo x="-141" y="-391"/>
+              </wp:wrapPolygon>
+            </wp:wrapTight>
+            <wp:docPr id="92" name="Picture 92"/>
+            <wp:cNvGraphicFramePr>
+              <a:graphicFrameLocks xmlns:a="http://schemas.openxmlformats.org/drawingml/2006/main" noChangeAspect="1"/>
+            </wp:cNvGraphicFramePr>
+            <a:graphic xmlns:a="http://schemas.openxmlformats.org/drawingml/2006/main">
+              <a:graphicData uri="http://schemas.openxmlformats.org/drawingml/2006/picture">
+                <pic:pic xmlns:pic="http://schemas.openxmlformats.org/drawingml/2006/picture">
+                  <pic:nvPicPr>
+                    <pic:cNvPr id="1" name=""/>
+                    <pic:cNvPicPr/>
+                  </pic:nvPicPr>
+                  <pic:blipFill>
+                    <a:blip r:embed="rId96">
+                      <a:extLst>
+                        <a:ext uri="{28A0092B-C50C-407E-A947-70E740481C1C}">
+                          <a14:useLocalDpi xmlns:a14="http://schemas.microsoft.com/office/drawing/2010/main" val="0"/>
+                        </a:ext>
+                      </a:extLst>
+                    </a:blip>
+                    <a:stretch>
+                      <a:fillRect/>
+                    </a:stretch>
+                  </pic:blipFill>
+                  <pic:spPr>
+                    <a:xfrm>
+                      <a:off x="0" y="0"/>
+                      <a:ext cx="2917190" cy="1053465"/>
+                    </a:xfrm>
+                    <a:prstGeom prst="rect">
+                      <a:avLst/>
+                    </a:prstGeom>
+                    <a:ln>
+                      <a:solidFill>
+                        <a:schemeClr val="accent1"/>
+                      </a:solidFill>
+                    </a:ln>
+                  </pic:spPr>
+                </pic:pic>
+              </a:graphicData>
+            </a:graphic>
+            <wp14:sizeRelH relativeFrom="margin">
+              <wp14:pctWidth>0</wp14:pctWidth>
+            </wp14:sizeRelH>
+            <wp14:sizeRelV relativeFrom="margin">
+              <wp14:pctHeight>0</wp14:pctHeight>
+            </wp14:sizeRelV>
+          </wp:anchor>
+        </w:drawing>
+      </w:r>
+      <w:r>
+        <w:drawing>
+          <wp:anchor distT="0" distB="0" distL="114300" distR="114300" simplePos="0" relativeHeight="251671552" behindDoc="1" locked="0" layoutInCell="1" allowOverlap="1" wp14:anchorId="5DBDDD9A" wp14:editId="2CFEBD15">
+            <wp:simplePos x="0" y="0"/>
+            <wp:positionH relativeFrom="column">
+              <wp:posOffset>5938</wp:posOffset>
+            </wp:positionH>
+            <wp:positionV relativeFrom="paragraph">
+              <wp:posOffset>-775</wp:posOffset>
+            </wp:positionV>
+            <wp:extent cx="4058216" cy="4067743"/>
+            <wp:effectExtent l="0" t="0" r="0" b="9525"/>
+            <wp:wrapTight wrapText="bothSides">
+              <wp:wrapPolygon edited="0">
+                <wp:start x="0" y="0"/>
+                <wp:lineTo x="0" y="21549"/>
+                <wp:lineTo x="21499" y="21549"/>
+                <wp:lineTo x="21499" y="0"/>
+                <wp:lineTo x="0" y="0"/>
+              </wp:wrapPolygon>
+            </wp:wrapTight>
+            <wp:docPr id="91" name="Picture 91"/>
+            <wp:cNvGraphicFramePr>
+              <a:graphicFrameLocks xmlns:a="http://schemas.openxmlformats.org/drawingml/2006/main" noChangeAspect="1"/>
+            </wp:cNvGraphicFramePr>
+            <a:graphic xmlns:a="http://schemas.openxmlformats.org/drawingml/2006/main">
+              <a:graphicData uri="http://schemas.openxmlformats.org/drawingml/2006/picture">
+                <pic:pic xmlns:pic="http://schemas.openxmlformats.org/drawingml/2006/picture">
+                  <pic:nvPicPr>
+                    <pic:cNvPr id="1" name=""/>
+                    <pic:cNvPicPr/>
+                  </pic:nvPicPr>
+                  <pic:blipFill>
+                    <a:blip r:embed="rId97">
+                      <a:extLst>
+                        <a:ext uri="{28A0092B-C50C-407E-A947-70E740481C1C}">
+                          <a14:useLocalDpi xmlns:a14="http://schemas.microsoft.com/office/drawing/2010/main" val="0"/>
+                        </a:ext>
+                      </a:extLst>
+                    </a:blip>
+                    <a:stretch>
+                      <a:fillRect/>
+                    </a:stretch>
+                  </pic:blipFill>
+                  <pic:spPr>
+                    <a:xfrm>
+                      <a:off x="0" y="0"/>
+                      <a:ext cx="4058216" cy="4067743"/>
+                    </a:xfrm>
+                    <a:prstGeom prst="rect">
+                      <a:avLst/>
+                    </a:prstGeom>
+                  </pic:spPr>
+                </pic:pic>
+              </a:graphicData>
+            </a:graphic>
+          </wp:anchor>
+        </w:drawing>
+      </w:r>
+      <w:r>
+        <w:t>Ta sẽ tạo các 5 endpoint với những chức năng khác nhau</w:t>
+      </w:r>
+    </w:p>
+    <w:p/>
+    <w:p/>
+    <w:p/>
+    <w:p/>
+    <w:p/>
+    <w:tbl>
+      <w:tblPr>
+        <w:tblStyle w:val="TableGrid"/>
+        <w:tblW w:w="0" w:type="auto"/>
+        <w:tblLook w:val="04A0" w:firstRow="1" w:lastRow="0" w:firstColumn="1" w:lastColumn="0" w:noHBand="0" w:noVBand="1"/>
+      </w:tblPr>
+      <w:tblGrid>
+        <w:gridCol w:w="3235"/>
+        <w:gridCol w:w="7555"/>
+      </w:tblGrid>
+      <w:tr>
+        <w:tc>
+          <w:tcPr>
+            <w:tcW w:w="3235" w:type="dxa"/>
+            <w:vAlign w:val="center"/>
+          </w:tcPr>
+          <w:p>
+            <w:pPr>
+              <w:jc w:val="center"/>
+              <w:rPr>
+                <w:b/>
+                <w:bCs/>
+              </w:rPr>
+            </w:pPr>
+            <w:r>
+              <w:rPr>
+                <w:b/>
+                <w:bCs/>
+              </w:rPr>
+              <w:t>URL</w:t>
+            </w:r>
+          </w:p>
+        </w:tc>
+        <w:tc>
+          <w:tcPr>
+            <w:tcW w:w="7555" w:type="dxa"/>
+            <w:vAlign w:val="center"/>
+          </w:tcPr>
+          <w:p>
+            <w:pPr>
+              <w:jc w:val="center"/>
+              <w:rPr>
+                <w:b/>
+                <w:bCs/>
+              </w:rPr>
+            </w:pPr>
+            <w:r>
+              <w:rPr>
+                <w:b/>
+                <w:bCs/>
+              </w:rPr>
+              <w:t>Chức năng</w:t>
+            </w:r>
+          </w:p>
+        </w:tc>
+      </w:tr>
+      <w:tr>
+        <w:tc>
+          <w:tcPr>
+            <w:tcW w:w="3235" w:type="dxa"/>
+            <w:vAlign w:val="center"/>
+          </w:tcPr>
+          <w:p>
+            <w:r>
+              <w:t>/RequestInfo</w:t>
+            </w:r>
+          </w:p>
+        </w:tc>
+        <w:tc>
+          <w:tcPr>
+            <w:tcW w:w="7555" w:type="dxa"/>
+            <w:vAlign w:val="center"/>
+          </w:tcPr>
+          <w:p>
+            <w:r>
+              <w:t>Đọc và hiển thị các thông tin vê request truy cập</w:t>
+            </w:r>
+          </w:p>
+        </w:tc>
+      </w:tr>
+      <w:tr>
+        <w:tc>
+          <w:tcPr>
+            <w:tcW w:w="3235" w:type="dxa"/>
+            <w:vAlign w:val="center"/>
+          </w:tcPr>
+          <w:p>
+            <w:r>
+              <w:t>/Encoding</w:t>
+            </w:r>
+          </w:p>
+        </w:tc>
+        <w:tc>
+          <w:tcPr>
+            <w:tcW w:w="7555" w:type="dxa"/>
+            <w:vAlign w:val="center"/>
+          </w:tcPr>
+          <w:p>
+            <w:r>
+              <w:t>Demo tính năng encoding dữ liệu khi kết xuất HTML</w:t>
+            </w:r>
+          </w:p>
+        </w:tc>
+      </w:tr>
+      <w:tr>
+        <w:tc>
+          <w:tcPr>
+            <w:tcW w:w="3235" w:type="dxa"/>
+            <w:vAlign w:val="center"/>
+          </w:tcPr>
+          <w:p>
+            <w:r>
+              <w:t>/Cookies</w:t>
+            </w:r>
+          </w:p>
+        </w:tc>
+        <w:tc>
+          <w:tcPr>
+            <w:tcW w:w="7555" w:type="dxa"/>
+            <w:vAlign w:val="center"/>
+          </w:tcPr>
+          <w:p>
+            <w:r>
+              <w:t>Demo – Đọc và ghi cookie</w:t>
+            </w:r>
+          </w:p>
+        </w:tc>
+      </w:tr>
+      <w:tr>
+        <w:tc>
+          <w:tcPr>
+            <w:tcW w:w="3235" w:type="dxa"/>
+            <w:vAlign w:val="center"/>
+          </w:tcPr>
+          <w:p>
+            <w:r>
+              <w:t>/Json</w:t>
+            </w:r>
+          </w:p>
+        </w:tc>
+        <w:tc>
+          <w:tcPr>
+            <w:tcW w:w="7555" w:type="dxa"/>
+            <w:vAlign w:val="center"/>
+          </w:tcPr>
+          <w:p>
+            <w:r>
+              <w:t>Demo trả về sữ liệu JSON</w:t>
+            </w:r>
+          </w:p>
+        </w:tc>
+      </w:tr>
+      <w:tr>
+        <w:tc>
+          <w:tcPr>
+            <w:tcW w:w="3235" w:type="dxa"/>
+            <w:vAlign w:val="center"/>
+          </w:tcPr>
+          <w:p>
+            <w:r>
+              <w:t>/Form</w:t>
+            </w:r>
+          </w:p>
+        </w:tc>
+        <w:tc>
+          <w:tcPr>
+            <w:tcW w:w="7555" w:type="dxa"/>
+            <w:vAlign w:val="center"/>
+          </w:tcPr>
+          <w:p>
+            <w:r>
+              <w:t>Demo Hiển thị form HTML xử lý đọc thông tin từ form, kể cả xử lý upload file</w:t>
+            </w:r>
+          </w:p>
+        </w:tc>
+      </w:tr>
+    </w:tbl>
+    <w:p/>
+    <w:p>
+      <w:r>
+        <w:t>Để thuận tiện hơn trong code ta sẽ sử dụng tạm thời 1 thư viện HtmlHelper</w:t>
+      </w:r>
+    </w:p>
+    <w:p>
+      <w:r>
+        <w:t>Tạo file HtmlHelper.cs và thêm đoạn code sau:</w:t>
+      </w:r>
+    </w:p>
+    <w:p>
+      <w:hyperlink r:id="rId98" w:history="1">
+        <w:r>
+          <w:rPr>
+            <w:rStyle w:val="Hyperlink"/>
+          </w:rPr>
+          <w:t>https://github.com/xuanthulabnet/learn-cs-netcore/blob/master/ASP_NET_CORE/03.RequestResponse/HtmlHelper.cs</w:t>
+        </w:r>
+      </w:hyperlink>
+    </w:p>
+    <w:p>
+      <w:r>
+        <w:t>Sau khi thêm ta có thể viết như sau:</w:t>
+      </w:r>
+    </w:p>
+    <w:p>
+      <w:r>
+        <w:drawing>
+          <wp:inline distT="0" distB="0" distL="0" distR="0" wp14:anchorId="193D73C5" wp14:editId="658F18EB">
+            <wp:extent cx="4458322" cy="790685"/>
+            <wp:effectExtent l="0" t="0" r="0" b="9525"/>
+            <wp:docPr id="94" name="Picture 94"/>
+            <wp:cNvGraphicFramePr>
+              <a:graphicFrameLocks xmlns:a="http://schemas.openxmlformats.org/drawingml/2006/main" noChangeAspect="1"/>
+            </wp:cNvGraphicFramePr>
+            <a:graphic xmlns:a="http://schemas.openxmlformats.org/drawingml/2006/main">
+              <a:graphicData uri="http://schemas.openxmlformats.org/drawingml/2006/picture">
+                <pic:pic xmlns:pic="http://schemas.openxmlformats.org/drawingml/2006/picture">
+                  <pic:nvPicPr>
+                    <pic:cNvPr id="1" name=""/>
+                    <pic:cNvPicPr/>
+                  </pic:nvPicPr>
+                  <pic:blipFill>
+                    <a:blip r:embed="rId99"/>
+                    <a:stretch>
+                      <a:fillRect/>
+                    </a:stretch>
+                  </pic:blipFill>
+                  <pic:spPr>
+                    <a:xfrm>
+                      <a:off x="0" y="0"/>
+                      <a:ext cx="4458322" cy="790685"/>
+                    </a:xfrm>
+                    <a:prstGeom prst="rect">
+                      <a:avLst/>
+                    </a:prstGeom>
+                  </pic:spPr>
+                </pic:pic>
+              </a:graphicData>
+            </a:graphic>
+          </wp:inline>
+        </w:drawing>
+      </w:r>
+    </w:p>
+    <w:p>
+      <w:r>
+        <w:t>Kết quả:</w:t>
+      </w:r>
+    </w:p>
+    <w:p>
+      <w:r>
+        <w:drawing>
+          <wp:inline distT="0" distB="0" distL="0" distR="0" wp14:anchorId="53B73164" wp14:editId="0550E84E">
+            <wp:extent cx="1804946" cy="835299"/>
+            <wp:effectExtent l="0" t="0" r="5080" b="3175"/>
+            <wp:docPr id="95" name="Picture 95"/>
+            <wp:cNvGraphicFramePr>
+              <a:graphicFrameLocks xmlns:a="http://schemas.openxmlformats.org/drawingml/2006/main" noChangeAspect="1"/>
+            </wp:cNvGraphicFramePr>
+            <a:graphic xmlns:a="http://schemas.openxmlformats.org/drawingml/2006/main">
+              <a:graphicData uri="http://schemas.openxmlformats.org/drawingml/2006/picture">
+                <pic:pic xmlns:pic="http://schemas.openxmlformats.org/drawingml/2006/picture">
+                  <pic:nvPicPr>
+                    <pic:cNvPr id="1" name=""/>
+                    <pic:cNvPicPr/>
+                  </pic:nvPicPr>
+                  <pic:blipFill>
+                    <a:blip r:embed="rId100"/>
+                    <a:stretch>
+                      <a:fillRect/>
+                    </a:stretch>
+                  </pic:blipFill>
+                  <pic:spPr>
+                    <a:xfrm>
+                      <a:off x="0" y="0"/>
+                      <a:ext cx="1810938" cy="838072"/>
+                    </a:xfrm>
+                    <a:prstGeom prst="rect">
+                      <a:avLst/>
+                    </a:prstGeom>
+                  </pic:spPr>
+                </pic:pic>
+              </a:graphicData>
+            </a:graphic>
+          </wp:inline>
+        </w:drawing>
+      </w:r>
+    </w:p>
     <w:p/>
     <w:sectPr>
       <w:pgSz w:w="12240" w:h="15840"/>
@@ -6843,7 +8797,7 @@
 </file>
 
 <file path=word/numbering.xml><?xml version="1.0" encoding="utf-8"?>
-<w:numbering xmlns:wpc="http://schemas.microsoft.com/office/word/2010/wordprocessingCanvas" xmlns:cx="http://schemas.microsoft.com/office/drawing/2014/chartex" xmlns:cx1="http://schemas.microsoft.com/office/drawing/2015/9/8/chartex" xmlns:cx2="http://schemas.microsoft.com/office/drawing/2015/10/21/chartex" xmlns:cx3="http://schemas.microsoft.com/office/drawing/2016/5/9/chartex" xmlns:cx4="http://schemas.microsoft.com/office/drawing/2016/5/10/chartex" xmlns:cx5="http://schemas.microsoft.com/office/drawing/2016/5/11/chartex" xmlns:cx6="http://schemas.microsoft.com/office/drawing/2016/5/12/chartex" xmlns:cx7="http://schemas.microsoft.com/office/drawing/2016/5/13/chartex" xmlns:cx8="http://schemas.microsoft.com/office/drawing/2016/5/14/chartex" xmlns:mc="http://schemas.openxmlformats.org/markup-compatibility/2006" xmlns:aink="http://schemas.microsoft.com/office/drawing/2016/ink" xmlns:am3d="http://schemas.microsoft.com/office/drawing/2017/model3d" xmlns:o="urn:schemas-microsoft-com:office:office" xmlns:r="http://schemas.openxmlformats.org/officeDocument/2006/relationships" xmlns:m="http://schemas.openxmlformats.org/officeDocument/2006/math" xmlns:v="urn:schemas-microsoft-com:vml" xmlns:wp14="http://schemas.microsoft.com/office/word/2010/wordprocessingDrawing" xmlns:wp="http://schemas.openxmlformats.org/drawingml/2006/wordprocessingDrawing" xmlns:w10="urn:schemas-microsoft-com:office:word" xmlns:w="http://schemas.openxmlformats.org/wordprocessingml/2006/main" xmlns:w14="http://schemas.microsoft.com/office/word/2010/wordml" xmlns:w15="http://schemas.microsoft.com/office/word/2012/wordml" xmlns:w16cex="http://schemas.microsoft.com/office/word/2018/wordml/cex" xmlns:w16cid="http://schemas.microsoft.com/office/word/2016/wordml/cid" xmlns:w16="http://schemas.microsoft.com/office/word/2018/wordml" xmlns:w16sdtdh="http://schemas.microsoft.com/office/word/2020/wordml/sdtdatahash" xmlns:w16se="http://schemas.microsoft.com/office/word/2015/wordml/symex" xmlns:wpg="http://schemas.microsoft.com/office/word/2010/wordprocessingGroup" xmlns:wpi="http://schemas.microsoft.com/office/word/2010/wordprocessingInk" xmlns:wne="http://schemas.microsoft.com/office/word/2006/wordml" xmlns:wps="http://schemas.microsoft.com/office/word/2010/wordprocessingShape" mc:Ignorable="w14 w15 w16se w16cid w16 w16cex w16sdtdh wp14">
+<w:numbering xmlns:wpc="http://schemas.microsoft.com/office/word/2010/wordprocessingCanvas" xmlns:cx="http://schemas.microsoft.com/office/drawing/2014/chartex" xmlns:cx1="http://schemas.microsoft.com/office/drawing/2015/9/8/chartex" xmlns:cx2="http://schemas.microsoft.com/office/drawing/2015/10/21/chartex" xmlns:cx3="http://schemas.microsoft.com/office/drawing/2016/5/9/chartex" xmlns:cx4="http://schemas.microsoft.com/office/drawing/2016/5/10/chartex" xmlns:cx5="http://schemas.microsoft.com/office/drawing/2016/5/11/chartex" xmlns:cx6="http://schemas.microsoft.com/office/drawing/2016/5/12/chartex" xmlns:cx7="http://schemas.microsoft.com/office/drawing/2016/5/13/chartex" xmlns:cx8="http://schemas.microsoft.com/office/drawing/2016/5/14/chartex" xmlns:mc="http://schemas.openxmlformats.org/markup-compatibility/2006" xmlns:aink="http://schemas.microsoft.com/office/drawing/2016/ink" xmlns:am3d="http://schemas.microsoft.com/office/drawing/2017/model3d" xmlns:o="urn:schemas-microsoft-com:office:office" xmlns:r="http://schemas.openxmlformats.org/officeDocument/2006/relationships" xmlns:m="http://schemas.openxmlformats.org/officeDocument/2006/math" xmlns:v="urn:schemas-microsoft-com:vml" xmlns:wp14="http://schemas.microsoft.com/office/word/2010/wordprocessingDrawing" xmlns:wp="http://schemas.openxmlformats.org/drawingml/2006/wordprocessingDrawing" xmlns:w10="urn:schemas-microsoft-com:office:word" xmlns:w="http://schemas.openxmlformats.org/wordprocessingml/2006/main" xmlns:w14="http://schemas.microsoft.com/office/word/2010/wordml" xmlns:w15="http://schemas.microsoft.com/office/word/2012/wordml" xmlns:w16cex="http://schemas.microsoft.com/office/word/2018/wordml/cex" xmlns:w16cid="http://schemas.microsoft.com/office/word/2016/wordml/cid" xmlns:w16="http://schemas.microsoft.com/office/word/2018/wordml" xmlns:w16se="http://schemas.microsoft.com/office/word/2015/wordml/symex" xmlns:wpg="http://schemas.microsoft.com/office/word/2010/wordprocessingGroup" xmlns:wpi="http://schemas.microsoft.com/office/word/2010/wordprocessingInk" xmlns:wne="http://schemas.microsoft.com/office/word/2006/wordml" xmlns:wps="http://schemas.microsoft.com/office/word/2010/wordprocessingShape" mc:Ignorable="w14 w15 w16se w16cid w16 w16cex wp14">
   <w:abstractNum w:abstractNumId="0" w15:restartNumberingAfterBreak="0">
     <w:nsid w:val="25317BB3"/>
     <w:multiLevelType w:val="multilevel"/>
@@ -7903,6 +9857,155 @@
     </w:lvl>
   </w:abstractNum>
   <w:abstractNum w:abstractNumId="10" w15:restartNumberingAfterBreak="0">
+    <w:nsid w:val="59513AF2"/>
+    <w:multiLevelType w:val="multilevel"/>
+    <w:tmpl w:val="297E139C"/>
+    <w:lvl w:ilvl="0">
+      <w:start w:val="1"/>
+      <w:numFmt w:val="bullet"/>
+      <w:lvlText w:val=""/>
+      <w:lvlJc w:val="left"/>
+      <w:pPr>
+        <w:tabs>
+          <w:tab w:val="num" w:pos="720"/>
+        </w:tabs>
+        <w:ind w:left="720" w:hanging="360"/>
+      </w:pPr>
+      <w:rPr>
+        <w:rFonts w:ascii="Symbol" w:hAnsi="Symbol" w:hint="default"/>
+        <w:sz w:val="20"/>
+      </w:rPr>
+    </w:lvl>
+    <w:lvl w:ilvl="1" w:tentative="1">
+      <w:start w:val="1"/>
+      <w:numFmt w:val="bullet"/>
+      <w:lvlText w:val="o"/>
+      <w:lvlJc w:val="left"/>
+      <w:pPr>
+        <w:tabs>
+          <w:tab w:val="num" w:pos="1440"/>
+        </w:tabs>
+        <w:ind w:left="1440" w:hanging="360"/>
+      </w:pPr>
+      <w:rPr>
+        <w:rFonts w:ascii="Courier New" w:hAnsi="Courier New" w:hint="default"/>
+        <w:sz w:val="20"/>
+      </w:rPr>
+    </w:lvl>
+    <w:lvl w:ilvl="2" w:tentative="1">
+      <w:start w:val="1"/>
+      <w:numFmt w:val="bullet"/>
+      <w:lvlText w:val=""/>
+      <w:lvlJc w:val="left"/>
+      <w:pPr>
+        <w:tabs>
+          <w:tab w:val="num" w:pos="2160"/>
+        </w:tabs>
+        <w:ind w:left="2160" w:hanging="360"/>
+      </w:pPr>
+      <w:rPr>
+        <w:rFonts w:ascii="Wingdings" w:hAnsi="Wingdings" w:hint="default"/>
+        <w:sz w:val="20"/>
+      </w:rPr>
+    </w:lvl>
+    <w:lvl w:ilvl="3" w:tentative="1">
+      <w:start w:val="1"/>
+      <w:numFmt w:val="bullet"/>
+      <w:lvlText w:val=""/>
+      <w:lvlJc w:val="left"/>
+      <w:pPr>
+        <w:tabs>
+          <w:tab w:val="num" w:pos="2880"/>
+        </w:tabs>
+        <w:ind w:left="2880" w:hanging="360"/>
+      </w:pPr>
+      <w:rPr>
+        <w:rFonts w:ascii="Wingdings" w:hAnsi="Wingdings" w:hint="default"/>
+        <w:sz w:val="20"/>
+      </w:rPr>
+    </w:lvl>
+    <w:lvl w:ilvl="4" w:tentative="1">
+      <w:start w:val="1"/>
+      <w:numFmt w:val="bullet"/>
+      <w:lvlText w:val=""/>
+      <w:lvlJc w:val="left"/>
+      <w:pPr>
+        <w:tabs>
+          <w:tab w:val="num" w:pos="3600"/>
+        </w:tabs>
+        <w:ind w:left="3600" w:hanging="360"/>
+      </w:pPr>
+      <w:rPr>
+        <w:rFonts w:ascii="Wingdings" w:hAnsi="Wingdings" w:hint="default"/>
+        <w:sz w:val="20"/>
+      </w:rPr>
+    </w:lvl>
+    <w:lvl w:ilvl="5" w:tentative="1">
+      <w:start w:val="1"/>
+      <w:numFmt w:val="bullet"/>
+      <w:lvlText w:val=""/>
+      <w:lvlJc w:val="left"/>
+      <w:pPr>
+        <w:tabs>
+          <w:tab w:val="num" w:pos="4320"/>
+        </w:tabs>
+        <w:ind w:left="4320" w:hanging="360"/>
+      </w:pPr>
+      <w:rPr>
+        <w:rFonts w:ascii="Wingdings" w:hAnsi="Wingdings" w:hint="default"/>
+        <w:sz w:val="20"/>
+      </w:rPr>
+    </w:lvl>
+    <w:lvl w:ilvl="6" w:tentative="1">
+      <w:start w:val="1"/>
+      <w:numFmt w:val="bullet"/>
+      <w:lvlText w:val=""/>
+      <w:lvlJc w:val="left"/>
+      <w:pPr>
+        <w:tabs>
+          <w:tab w:val="num" w:pos="5040"/>
+        </w:tabs>
+        <w:ind w:left="5040" w:hanging="360"/>
+      </w:pPr>
+      <w:rPr>
+        <w:rFonts w:ascii="Wingdings" w:hAnsi="Wingdings" w:hint="default"/>
+        <w:sz w:val="20"/>
+      </w:rPr>
+    </w:lvl>
+    <w:lvl w:ilvl="7" w:tentative="1">
+      <w:start w:val="1"/>
+      <w:numFmt w:val="bullet"/>
+      <w:lvlText w:val=""/>
+      <w:lvlJc w:val="left"/>
+      <w:pPr>
+        <w:tabs>
+          <w:tab w:val="num" w:pos="5760"/>
+        </w:tabs>
+        <w:ind w:left="5760" w:hanging="360"/>
+      </w:pPr>
+      <w:rPr>
+        <w:rFonts w:ascii="Wingdings" w:hAnsi="Wingdings" w:hint="default"/>
+        <w:sz w:val="20"/>
+      </w:rPr>
+    </w:lvl>
+    <w:lvl w:ilvl="8" w:tentative="1">
+      <w:start w:val="1"/>
+      <w:numFmt w:val="bullet"/>
+      <w:lvlText w:val=""/>
+      <w:lvlJc w:val="left"/>
+      <w:pPr>
+        <w:tabs>
+          <w:tab w:val="num" w:pos="6480"/>
+        </w:tabs>
+        <w:ind w:left="6480" w:hanging="360"/>
+      </w:pPr>
+      <w:rPr>
+        <w:rFonts w:ascii="Wingdings" w:hAnsi="Wingdings" w:hint="default"/>
+        <w:sz w:val="20"/>
+      </w:rPr>
+    </w:lvl>
+  </w:abstractNum>
+  <w:abstractNum w:abstractNumId="11" w15:restartNumberingAfterBreak="0">
     <w:nsid w:val="59CD52EB"/>
     <w:multiLevelType w:val="hybridMultilevel"/>
     <w:tmpl w:val="39C8031A"/>
@@ -8014,7 +10117,7 @@
       </w:rPr>
     </w:lvl>
   </w:abstractNum>
-  <w:abstractNum w:abstractNumId="11" w15:restartNumberingAfterBreak="0">
+  <w:abstractNum w:abstractNumId="12" w15:restartNumberingAfterBreak="0">
     <w:nsid w:val="5DF547AA"/>
     <w:multiLevelType w:val="multilevel"/>
     <w:tmpl w:val="FF6699F2"/>
@@ -8163,7 +10266,7 @@
       </w:rPr>
     </w:lvl>
   </w:abstractNum>
-  <w:abstractNum w:abstractNumId="12" w15:restartNumberingAfterBreak="0">
+  <w:abstractNum w:abstractNumId="13" w15:restartNumberingAfterBreak="0">
     <w:nsid w:val="6792251F"/>
     <w:multiLevelType w:val="multilevel"/>
     <w:tmpl w:val="ABB82DFA"/>
@@ -8312,7 +10415,7 @@
       </w:rPr>
     </w:lvl>
   </w:abstractNum>
-  <w:abstractNum w:abstractNumId="13" w15:restartNumberingAfterBreak="0">
+  <w:abstractNum w:abstractNumId="14" w15:restartNumberingAfterBreak="0">
     <w:nsid w:val="68F84EDB"/>
     <w:multiLevelType w:val="hybridMultilevel"/>
     <w:tmpl w:val="BB7C2A0A"/>
@@ -8401,7 +10504,7 @@
       </w:pPr>
     </w:lvl>
   </w:abstractNum>
-  <w:abstractNum w:abstractNumId="14" w15:restartNumberingAfterBreak="0">
+  <w:abstractNum w:abstractNumId="15" w15:restartNumberingAfterBreak="0">
     <w:nsid w:val="692B5FDA"/>
     <w:multiLevelType w:val="hybridMultilevel"/>
     <w:tmpl w:val="7896B134"/>
@@ -8514,7 +10617,7 @@
       </w:rPr>
     </w:lvl>
   </w:abstractNum>
-  <w:abstractNum w:abstractNumId="15" w15:restartNumberingAfterBreak="0">
+  <w:abstractNum w:abstractNumId="16" w15:restartNumberingAfterBreak="0">
     <w:nsid w:val="73747F89"/>
     <w:multiLevelType w:val="hybridMultilevel"/>
     <w:tmpl w:val="F7984114"/>
@@ -8607,7 +10710,7 @@
     <w:abstractNumId w:val="5"/>
   </w:num>
   <w:num w:numId="2">
-    <w:abstractNumId w:val="15"/>
+    <w:abstractNumId w:val="16"/>
   </w:num>
   <w:num w:numId="3">
     <w:abstractNumId w:val="9"/>
@@ -8616,7 +10719,7 @@
     <w:abstractNumId w:val="8"/>
   </w:num>
   <w:num w:numId="5">
-    <w:abstractNumId w:val="14"/>
+    <w:abstractNumId w:val="15"/>
   </w:num>
   <w:num w:numId="6">
     <w:abstractNumId w:val="0"/>
@@ -8625,10 +10728,10 @@
     <w:abstractNumId w:val="1"/>
   </w:num>
   <w:num w:numId="8">
-    <w:abstractNumId w:val="11"/>
+    <w:abstractNumId w:val="12"/>
   </w:num>
   <w:num w:numId="9">
-    <w:abstractNumId w:val="12"/>
+    <w:abstractNumId w:val="13"/>
   </w:num>
   <w:num w:numId="10">
     <w:abstractNumId w:val="7"/>
@@ -8637,13 +10740,13 @@
     <w:abstractNumId w:val="6"/>
   </w:num>
   <w:num w:numId="12">
-    <w:abstractNumId w:val="13"/>
+    <w:abstractNumId w:val="14"/>
   </w:num>
   <w:num w:numId="13">
     <w:abstractNumId w:val="2"/>
   </w:num>
   <w:num w:numId="14">
-    <w:abstractNumId w:val="10"/>
+    <w:abstractNumId w:val="11"/>
   </w:num>
   <w:num w:numId="15">
     <w:abstractNumId w:val="4"/>
@@ -8651,11 +10754,14 @@
   <w:num w:numId="16">
     <w:abstractNumId w:val="3"/>
   </w:num>
+  <w:num w:numId="17">
+    <w:abstractNumId w:val="10"/>
+  </w:num>
 </w:numbering>
 </file>
 
 <file path=word/styles.xml><?xml version="1.0" encoding="utf-8"?>
-<w:styles xmlns:mc="http://schemas.openxmlformats.org/markup-compatibility/2006" xmlns:r="http://schemas.openxmlformats.org/officeDocument/2006/relationships" xmlns:w="http://schemas.openxmlformats.org/wordprocessingml/2006/main" xmlns:w14="http://schemas.microsoft.com/office/word/2010/wordml" xmlns:w15="http://schemas.microsoft.com/office/word/2012/wordml" xmlns:w16cex="http://schemas.microsoft.com/office/word/2018/wordml/cex" xmlns:w16cid="http://schemas.microsoft.com/office/word/2016/wordml/cid" xmlns:w16="http://schemas.microsoft.com/office/word/2018/wordml" xmlns:w16sdtdh="http://schemas.microsoft.com/office/word/2020/wordml/sdtdatahash" xmlns:w16se="http://schemas.microsoft.com/office/word/2015/wordml/symex" mc:Ignorable="w14 w15 w16se w16cid w16 w16cex w16sdtdh">
+<w:styles xmlns:mc="http://schemas.openxmlformats.org/markup-compatibility/2006" xmlns:r="http://schemas.openxmlformats.org/officeDocument/2006/relationships" xmlns:w="http://schemas.openxmlformats.org/wordprocessingml/2006/main" xmlns:w14="http://schemas.microsoft.com/office/word/2010/wordml" xmlns:w15="http://schemas.microsoft.com/office/word/2012/wordml" xmlns:w16cex="http://schemas.microsoft.com/office/word/2018/wordml/cex" xmlns:w16cid="http://schemas.microsoft.com/office/word/2016/wordml/cid" xmlns:w16="http://schemas.microsoft.com/office/word/2018/wordml" xmlns:w16se="http://schemas.microsoft.com/office/word/2015/wordml/symex" mc:Ignorable="w14 w15 w16se w16cid w16 w16cex">
   <w:docDefaults>
     <w:rPrDefault>
       <w:rPr>
@@ -9410,6 +11516,16 @@
     <w:basedOn w:val="DefaultParagraphFont"/>
     <w:rsid w:val="007E7389"/>
   </w:style>
+  <w:style w:type="character" w:customStyle="1" w:styleId="hljs-selector-class">
+    <w:name w:val="hljs-selector-class"/>
+    <w:basedOn w:val="DefaultParagraphFont"/>
+    <w:rsid w:val="0013760D"/>
+  </w:style>
+  <w:style w:type="character" w:customStyle="1" w:styleId="hljs-selector-tag">
+    <w:name w:val="hljs-selector-tag"/>
+    <w:basedOn w:val="DefaultParagraphFont"/>
+    <w:rsid w:val="0013760D"/>
+  </w:style>
 </w:styles>
 </file>
 

</xml_diff>